<commit_message>
Translate documentation in English
</commit_message>
<xml_diff>
--- a/LET-Documentation.docx
+++ b/LET-Documentation.docx
@@ -1,10 +1,10 @@
 
 <file path=word/document.xml><?xml version="1.0" encoding="utf-8"?>
-<w:document xmlns:wpc="http://schemas.microsoft.com/office/word/2010/wordprocessingCanvas" xmlns:cx="http://schemas.microsoft.com/office/drawing/2014/chartex" xmlns:mc="http://schemas.openxmlformats.org/markup-compatibility/2006" xmlns:o="urn:schemas-microsoft-com:office:office" xmlns:r="http://schemas.openxmlformats.org/officeDocument/2006/relationships" xmlns:m="http://schemas.openxmlformats.org/officeDocument/2006/math" xmlns:v="urn:schemas-microsoft-com:vml" xmlns:wp14="http://schemas.microsoft.com/office/word/2010/wordprocessingDrawing" xmlns:wp="http://schemas.openxmlformats.org/drawingml/2006/wordprocessingDrawing" xmlns:w10="urn:schemas-microsoft-com:office:word" xmlns:w="http://schemas.openxmlformats.org/wordprocessingml/2006/main" xmlns:w14="http://schemas.microsoft.com/office/word/2010/wordml" xmlns:w15="http://schemas.microsoft.com/office/word/2012/wordml" xmlns:w16se="http://schemas.microsoft.com/office/word/2015/wordml/symex" xmlns:wpg="http://schemas.microsoft.com/office/word/2010/wordprocessingGroup" xmlns:wpi="http://schemas.microsoft.com/office/word/2010/wordprocessingInk" xmlns:wne="http://schemas.microsoft.com/office/word/2006/wordml" xmlns:wps="http://schemas.microsoft.com/office/word/2010/wordprocessingShape" mc:Ignorable="w14 w15 w16se wp14">
+<w:document xmlns:wpc="http://schemas.microsoft.com/office/word/2010/wordprocessingCanvas" xmlns:cx="http://schemas.microsoft.com/office/drawing/2014/chartex" xmlns:cx1="http://schemas.microsoft.com/office/drawing/2015/9/8/chartex" xmlns:cx2="http://schemas.microsoft.com/office/drawing/2015/10/21/chartex" xmlns:cx3="http://schemas.microsoft.com/office/drawing/2016/5/9/chartex" xmlns:cx4="http://schemas.microsoft.com/office/drawing/2016/5/10/chartex" xmlns:cx5="http://schemas.microsoft.com/office/drawing/2016/5/11/chartex" xmlns:cx6="http://schemas.microsoft.com/office/drawing/2016/5/12/chartex" xmlns:cx7="http://schemas.microsoft.com/office/drawing/2016/5/13/chartex" xmlns:cx8="http://schemas.microsoft.com/office/drawing/2016/5/14/chartex" xmlns:mc="http://schemas.openxmlformats.org/markup-compatibility/2006" xmlns:aink="http://schemas.microsoft.com/office/drawing/2016/ink" xmlns:am3d="http://schemas.microsoft.com/office/drawing/2017/model3d" xmlns:o="urn:schemas-microsoft-com:office:office" xmlns:r="http://schemas.openxmlformats.org/officeDocument/2006/relationships" xmlns:m="http://schemas.openxmlformats.org/officeDocument/2006/math" xmlns:v="urn:schemas-microsoft-com:vml" xmlns:wp14="http://schemas.microsoft.com/office/word/2010/wordprocessingDrawing" xmlns:wp="http://schemas.openxmlformats.org/drawingml/2006/wordprocessingDrawing" xmlns:w10="urn:schemas-microsoft-com:office:word" xmlns:w="http://schemas.openxmlformats.org/wordprocessingml/2006/main" xmlns:w14="http://schemas.microsoft.com/office/word/2010/wordml" xmlns:w15="http://schemas.microsoft.com/office/word/2012/wordml" xmlns:w16cex="http://schemas.microsoft.com/office/word/2018/wordml/cex" xmlns:w16cid="http://schemas.microsoft.com/office/word/2016/wordml/cid" xmlns:w16="http://schemas.microsoft.com/office/word/2018/wordml" xmlns:w16se="http://schemas.microsoft.com/office/word/2015/wordml/symex" xmlns:wpg="http://schemas.microsoft.com/office/word/2010/wordprocessingGroup" xmlns:wpi="http://schemas.microsoft.com/office/word/2010/wordprocessingInk" xmlns:wne="http://schemas.microsoft.com/office/word/2006/wordml" xmlns:wps="http://schemas.microsoft.com/office/word/2010/wordprocessingShape" mc:Ignorable="w14 w15 w16se w16cid w16 w16cex wp14">
   <w:body>
     <w:p>
       <w:pPr>
-        <w:pStyle w:val="ad"/>
+        <w:pStyle w:val="Subtitle"/>
         <w:ind w:right="113"/>
         <w:rPr>
           <w:rFonts w:ascii="Arial Black" w:hAnsi="Arial Black"/>
@@ -106,6 +106,7 @@
           <w15:appearance w15:val="hidden"/>
           <w:text w:multiLine="1"/>
         </w:sdtPr>
+        <w:sdtEndPr/>
         <w:sdtContent>
           <w:r>
             <w:rPr>
@@ -128,7 +129,7 @@
     </w:p>
     <w:p>
       <w:pPr>
-        <w:pStyle w:val="aff9"/>
+        <w:pStyle w:val="a0"/>
         <w:spacing w:before="3840" w:after="0"/>
         <w:rPr>
           <w:rFonts w:ascii="Agency FB" w:hAnsi="Agency FB"/>
@@ -470,7 +471,7 @@
     </w:p>
     <w:p>
       <w:pPr>
-        <w:pStyle w:val="aff9"/>
+        <w:pStyle w:val="a0"/>
         <w:spacing w:before="0"/>
         <w:rPr>
           <w:rFonts w:ascii="Agency FB" w:hAnsi="Agency FB"/>
@@ -606,10 +607,11 @@
         <w15:appearance w15:val="hidden"/>
         <w:text w:multiLine="1"/>
       </w:sdtPr>
+      <w:sdtEndPr/>
       <w:sdtContent>
         <w:p>
           <w:pPr>
-            <w:pStyle w:val="ab"/>
+            <w:pStyle w:val="Title"/>
             <w:rPr>
               <w:rFonts w:ascii="Georgia" w:hAnsi="Georgia"/>
               <w:caps w:val="0"/>
@@ -879,10 +881,11 @@
         <w15:appearance w15:val="hidden"/>
         <w:text w:multiLine="1"/>
       </w:sdtPr>
+      <w:sdtEndPr/>
       <w:sdtContent>
         <w:p>
           <w:pPr>
-            <w:pStyle w:val="ad"/>
+            <w:pStyle w:val="Subtitle"/>
             <w:rPr>
               <w:color w:val="002060"/>
               <w:lang w:val="en-US"/>
@@ -900,7 +903,7 @@
     </w:sdt>
     <w:p>
       <w:pPr>
-        <w:pStyle w:val="affa"/>
+        <w:pStyle w:val="a1"/>
         <w:rPr>
           <w:color w:val="B85A22" w:themeColor="accent2" w:themeShade="BF"/>
           <w:lang w:val="en-US" w:bidi="bg-BG"/>
@@ -923,7 +926,7 @@
     </w:p>
     <w:p>
       <w:pPr>
-        <w:pStyle w:val="affa"/>
+        <w:pStyle w:val="a1"/>
         <w:rPr>
           <w:color w:val="002060"/>
           <w:lang w:val="en-US"/>
@@ -945,6 +948,7 @@
           <w15:appearance w15:val="hidden"/>
           <w:text w:multiLine="1"/>
         </w:sdtPr>
+        <w:sdtEndPr/>
         <w:sdtContent>
           <w:r>
             <w:rPr>
@@ -995,7 +999,7 @@
       <w:sdtContent>
         <w:p>
           <w:pPr>
-            <w:pStyle w:val="af6"/>
+            <w:pStyle w:val="TOCHeading"/>
             <w:spacing w:after="600"/>
             <w:jc w:val="center"/>
             <w:rPr>
@@ -1006,12 +1010,12 @@
             <w:rPr>
               <w:lang w:val="en-US"/>
             </w:rPr>
-            <w:t>Съдържание</w:t>
+            <w:t>Table of content</w:t>
           </w:r>
         </w:p>
         <w:p>
           <w:pPr>
-            <w:pStyle w:val="11"/>
+            <w:pStyle w:val="TOC1"/>
             <w:tabs>
               <w:tab w:val="right" w:leader="dot" w:pos="9016"/>
             </w:tabs>
@@ -1043,7 +1047,7 @@
           <w:hyperlink w:anchor="_Toc65352815" w:history="1">
             <w:r>
               <w:rPr>
-                <w:rStyle w:val="afff2"/>
+                <w:rStyle w:val="Hyperlink"/>
                 <w:noProof/>
                 <w:lang w:val="en-US"/>
               </w:rPr>
@@ -1101,7 +1105,7 @@
         </w:p>
         <w:p>
           <w:pPr>
-            <w:pStyle w:val="21"/>
+            <w:pStyle w:val="TOC2"/>
             <w:tabs>
               <w:tab w:val="right" w:leader="dot" w:pos="9016"/>
             </w:tabs>
@@ -1115,7 +1119,7 @@
           <w:hyperlink w:anchor="_Toc65352816" w:history="1">
             <w:r>
               <w:rPr>
-                <w:rStyle w:val="afff2"/>
+                <w:rStyle w:val="Hyperlink"/>
                 <w:noProof/>
                 <w:lang w:val="en-US"/>
               </w:rPr>
@@ -1173,7 +1177,7 @@
         </w:p>
         <w:p>
           <w:pPr>
-            <w:pStyle w:val="35"/>
+            <w:pStyle w:val="TOC3"/>
             <w:tabs>
               <w:tab w:val="right" w:leader="dot" w:pos="9016"/>
             </w:tabs>
@@ -1187,7 +1191,7 @@
           <w:hyperlink w:anchor="_Toc65352817" w:history="1">
             <w:r>
               <w:rPr>
-                <w:rStyle w:val="afff2"/>
+                <w:rStyle w:val="Hyperlink"/>
                 <w:noProof/>
                 <w:lang w:val="en-US"/>
               </w:rPr>
@@ -1245,7 +1249,7 @@
         </w:p>
         <w:p>
           <w:pPr>
-            <w:pStyle w:val="35"/>
+            <w:pStyle w:val="TOC3"/>
             <w:tabs>
               <w:tab w:val="right" w:leader="dot" w:pos="9016"/>
             </w:tabs>
@@ -1259,7 +1263,7 @@
           <w:hyperlink w:anchor="_Toc65352818" w:history="1">
             <w:r>
               <w:rPr>
-                <w:rStyle w:val="afff2"/>
+                <w:rStyle w:val="Hyperlink"/>
                 <w:noProof/>
                 <w:lang w:val="en-US"/>
               </w:rPr>
@@ -1317,7 +1321,7 @@
         </w:p>
         <w:p>
           <w:pPr>
-            <w:pStyle w:val="35"/>
+            <w:pStyle w:val="TOC3"/>
             <w:tabs>
               <w:tab w:val="right" w:leader="dot" w:pos="9016"/>
             </w:tabs>
@@ -1331,7 +1335,7 @@
           <w:hyperlink w:anchor="_Toc65352819" w:history="1">
             <w:r>
               <w:rPr>
-                <w:rStyle w:val="afff2"/>
+                <w:rStyle w:val="Hyperlink"/>
                 <w:noProof/>
                 <w:lang w:val="en-US"/>
               </w:rPr>
@@ -1389,7 +1393,7 @@
         </w:p>
         <w:p>
           <w:pPr>
-            <w:pStyle w:val="21"/>
+            <w:pStyle w:val="TOC2"/>
             <w:tabs>
               <w:tab w:val="right" w:leader="dot" w:pos="9016"/>
             </w:tabs>
@@ -1403,7 +1407,7 @@
           <w:hyperlink w:anchor="_Toc65352820" w:history="1">
             <w:r>
               <w:rPr>
-                <w:rStyle w:val="afff2"/>
+                <w:rStyle w:val="Hyperlink"/>
                 <w:noProof/>
                 <w:lang w:val="en-US"/>
               </w:rPr>
@@ -1461,7 +1465,7 @@
         </w:p>
         <w:p>
           <w:pPr>
-            <w:pStyle w:val="21"/>
+            <w:pStyle w:val="TOC2"/>
             <w:tabs>
               <w:tab w:val="right" w:leader="dot" w:pos="9016"/>
             </w:tabs>
@@ -1475,7 +1479,7 @@
           <w:hyperlink w:anchor="_Toc65352821" w:history="1">
             <w:r>
               <w:rPr>
-                <w:rStyle w:val="afff2"/>
+                <w:rStyle w:val="Hyperlink"/>
                 <w:noProof/>
                 <w:lang w:val="en-US"/>
               </w:rPr>
@@ -1533,7 +1537,7 @@
         </w:p>
         <w:p>
           <w:pPr>
-            <w:pStyle w:val="35"/>
+            <w:pStyle w:val="TOC3"/>
             <w:tabs>
               <w:tab w:val="right" w:leader="dot" w:pos="9016"/>
             </w:tabs>
@@ -1547,7 +1551,7 @@
           <w:hyperlink w:anchor="_Toc65352822" w:history="1">
             <w:r>
               <w:rPr>
-                <w:rStyle w:val="afff2"/>
+                <w:rStyle w:val="Hyperlink"/>
                 <w:noProof/>
                 <w:lang w:val="en-US"/>
               </w:rPr>
@@ -1605,7 +1609,7 @@
         </w:p>
         <w:p>
           <w:pPr>
-            <w:pStyle w:val="35"/>
+            <w:pStyle w:val="TOC3"/>
             <w:tabs>
               <w:tab w:val="right" w:leader="dot" w:pos="9016"/>
             </w:tabs>
@@ -1619,7 +1623,7 @@
           <w:hyperlink w:anchor="_Toc65352823" w:history="1">
             <w:r>
               <w:rPr>
-                <w:rStyle w:val="afff2"/>
+                <w:rStyle w:val="Hyperlink"/>
                 <w:noProof/>
                 <w:lang w:val="en-US"/>
               </w:rPr>
@@ -1677,7 +1681,7 @@
         </w:p>
         <w:p>
           <w:pPr>
-            <w:pStyle w:val="35"/>
+            <w:pStyle w:val="TOC3"/>
             <w:tabs>
               <w:tab w:val="right" w:leader="dot" w:pos="9016"/>
             </w:tabs>
@@ -1691,7 +1695,7 @@
           <w:hyperlink w:anchor="_Toc65352824" w:history="1">
             <w:r>
               <w:rPr>
-                <w:rStyle w:val="afff2"/>
+                <w:rStyle w:val="Hyperlink"/>
                 <w:noProof/>
                 <w:lang w:val="en-US"/>
               </w:rPr>
@@ -1749,7 +1753,7 @@
         </w:p>
         <w:p>
           <w:pPr>
-            <w:pStyle w:val="21"/>
+            <w:pStyle w:val="TOC2"/>
             <w:tabs>
               <w:tab w:val="right" w:leader="dot" w:pos="9016"/>
             </w:tabs>
@@ -1763,7 +1767,7 @@
           <w:hyperlink w:anchor="_Toc65352825" w:history="1">
             <w:r>
               <w:rPr>
-                <w:rStyle w:val="afff2"/>
+                <w:rStyle w:val="Hyperlink"/>
                 <w:noProof/>
                 <w:lang w:val="en-US"/>
               </w:rPr>
@@ -1821,7 +1825,7 @@
         </w:p>
         <w:p>
           <w:pPr>
-            <w:pStyle w:val="11"/>
+            <w:pStyle w:val="TOC1"/>
             <w:tabs>
               <w:tab w:val="right" w:leader="dot" w:pos="9016"/>
             </w:tabs>
@@ -1835,7 +1839,7 @@
           <w:hyperlink w:anchor="_Toc65352826" w:history="1">
             <w:r>
               <w:rPr>
-                <w:rStyle w:val="afff2"/>
+                <w:rStyle w:val="Hyperlink"/>
                 <w:noProof/>
                 <w:lang w:val="en-US"/>
               </w:rPr>
@@ -1893,7 +1897,7 @@
         </w:p>
         <w:p>
           <w:pPr>
-            <w:pStyle w:val="21"/>
+            <w:pStyle w:val="TOC2"/>
             <w:tabs>
               <w:tab w:val="right" w:leader="dot" w:pos="9016"/>
             </w:tabs>
@@ -1907,7 +1911,7 @@
           <w:hyperlink w:anchor="_Toc65352827" w:history="1">
             <w:r>
               <w:rPr>
-                <w:rStyle w:val="afff2"/>
+                <w:rStyle w:val="Hyperlink"/>
                 <w:noProof/>
                 <w:lang w:val="en-US"/>
               </w:rPr>
@@ -1965,7 +1969,7 @@
         </w:p>
         <w:p>
           <w:pPr>
-            <w:pStyle w:val="21"/>
+            <w:pStyle w:val="TOC2"/>
             <w:tabs>
               <w:tab w:val="right" w:leader="dot" w:pos="9016"/>
             </w:tabs>
@@ -1979,7 +1983,7 @@
           <w:hyperlink w:anchor="_Toc65352828" w:history="1">
             <w:r>
               <w:rPr>
-                <w:rStyle w:val="afff2"/>
+                <w:rStyle w:val="Hyperlink"/>
                 <w:noProof/>
                 <w:lang w:val="en-US"/>
               </w:rPr>
@@ -2037,7 +2041,7 @@
         </w:p>
         <w:p>
           <w:pPr>
-            <w:pStyle w:val="35"/>
+            <w:pStyle w:val="TOC3"/>
             <w:tabs>
               <w:tab w:val="right" w:leader="dot" w:pos="9016"/>
             </w:tabs>
@@ -2051,7 +2055,7 @@
           <w:hyperlink w:anchor="_Toc65352829" w:history="1">
             <w:r>
               <w:rPr>
-                <w:rStyle w:val="afff2"/>
+                <w:rStyle w:val="Hyperlink"/>
                 <w:noProof/>
                 <w:lang w:val="en-US"/>
               </w:rPr>
@@ -2109,7 +2113,7 @@
         </w:p>
         <w:p>
           <w:pPr>
-            <w:pStyle w:val="35"/>
+            <w:pStyle w:val="TOC3"/>
             <w:tabs>
               <w:tab w:val="right" w:leader="dot" w:pos="9016"/>
             </w:tabs>
@@ -2123,7 +2127,7 @@
           <w:hyperlink w:anchor="_Toc65352830" w:history="1">
             <w:r>
               <w:rPr>
-                <w:rStyle w:val="afff2"/>
+                <w:rStyle w:val="Hyperlink"/>
                 <w:noProof/>
                 <w:lang w:val="en-US"/>
               </w:rPr>
@@ -2219,7 +2223,7 @@
     </w:p>
     <w:p>
       <w:pPr>
-        <w:pStyle w:val="1"/>
+        <w:pStyle w:val="Heading1"/>
         <w:rPr>
           <w:sz w:val="32"/>
           <w:szCs w:val="32"/>
@@ -2245,10 +2249,11 @@
         <w15:appearance w15:val="hidden"/>
         <w:text w:multiLine="1"/>
       </w:sdtPr>
+      <w:sdtEndPr/>
       <w:sdtContent>
         <w:p>
           <w:pPr>
-            <w:pStyle w:val="1"/>
+            <w:pStyle w:val="Heading1"/>
             <w:jc w:val="center"/>
             <w:rPr>
               <w:sz w:val="32"/>
@@ -2279,7 +2284,7 @@
     <w:bookmarkEnd w:id="0" w:displacedByCustomXml="prev"/>
     <w:p>
       <w:pPr>
-        <w:pStyle w:val="2"/>
+        <w:pStyle w:val="Heading2"/>
         <w:rPr>
           <w:sz w:val="28"/>
           <w:szCs w:val="28"/>
@@ -2366,7 +2371,7 @@
     </w:p>
     <w:p>
       <w:pPr>
-        <w:pStyle w:val="3"/>
+        <w:pStyle w:val="Heading3"/>
         <w:rPr>
           <w:lang w:val="en-US"/>
         </w:rPr>
@@ -2382,7 +2387,7 @@
     </w:p>
     <w:tbl>
       <w:tblPr>
-        <w:tblStyle w:val="aff8"/>
+        <w:tblStyle w:val="a"/>
         <w:tblW w:w="5000" w:type="pct"/>
         <w:tblLayout w:type="fixed"/>
         <w:tblLook w:val="04A0" w:firstRow="1" w:lastRow="0" w:firstColumn="1" w:lastColumn="0" w:noHBand="0" w:noVBand="1"/>
@@ -2422,6 +2427,7 @@
                 <w:showingPlcHdr/>
                 <w15:appearance w15:val="hidden"/>
               </w:sdtPr>
+              <w:sdtEndPr/>
               <w:sdtContent>
                 <w:r>
                   <w:rPr>
@@ -2463,7 +2469,7 @@
           </w:tcPr>
           <w:p>
             <w:pPr>
-              <w:pStyle w:val="a"/>
+              <w:pStyle w:val="ListNumber"/>
               <w:rPr>
                 <w:lang w:val="en-US"/>
               </w:rPr>
@@ -2504,7 +2510,7 @@
           </w:tcPr>
           <w:p>
             <w:pPr>
-              <w:pStyle w:val="a"/>
+              <w:pStyle w:val="ListNumber"/>
               <w:rPr>
                 <w:lang w:val="en-US"/>
               </w:rPr>
@@ -2545,7 +2551,7 @@
           </w:tcPr>
           <w:p>
             <w:pPr>
-              <w:pStyle w:val="a"/>
+              <w:pStyle w:val="ListNumber"/>
               <w:rPr>
                 <w:lang w:val="en-US"/>
               </w:rPr>
@@ -2586,7 +2592,7 @@
           </w:tcPr>
           <w:p>
             <w:pPr>
-              <w:pStyle w:val="a"/>
+              <w:pStyle w:val="ListNumber"/>
               <w:rPr>
                 <w:lang w:val="en-US"/>
               </w:rPr>
@@ -2627,7 +2633,7 @@
           </w:tcPr>
           <w:p>
             <w:pPr>
-              <w:pStyle w:val="a"/>
+              <w:pStyle w:val="ListNumber"/>
               <w:rPr>
                 <w:lang w:val="en-US"/>
               </w:rPr>
@@ -2663,7 +2669,7 @@
     </w:tbl>
     <w:p>
       <w:pPr>
-        <w:pStyle w:val="3"/>
+        <w:pStyle w:val="Heading3"/>
         <w:rPr>
           <w:lang w:val="en-US"/>
         </w:rPr>
@@ -2685,7 +2691,7 @@
     </w:p>
     <w:tbl>
       <w:tblPr>
-        <w:tblStyle w:val="aff8"/>
+        <w:tblStyle w:val="a"/>
         <w:tblW w:w="5025" w:type="pct"/>
         <w:tblLayout w:type="fixed"/>
         <w:tblLook w:val="04A0" w:firstRow="1" w:lastRow="0" w:firstColumn="1" w:lastColumn="0" w:noHBand="0" w:noVBand="1"/>
@@ -2725,6 +2731,7 @@
                 <w:showingPlcHdr/>
                 <w15:appearance w15:val="hidden"/>
               </w:sdtPr>
+              <w:sdtEndPr/>
               <w:sdtContent>
                 <w:r>
                   <w:rPr>
@@ -2770,7 +2777,7 @@
           </w:tcPr>
           <w:p>
             <w:pPr>
-              <w:pStyle w:val="a"/>
+              <w:pStyle w:val="ListNumber"/>
               <w:numPr>
                 <w:ilvl w:val="0"/>
                 <w:numId w:val="11"/>
@@ -2827,7 +2834,7 @@
           </w:tcPr>
           <w:p>
             <w:pPr>
-              <w:pStyle w:val="a"/>
+              <w:pStyle w:val="ListNumber"/>
               <w:spacing w:after="120"/>
               <w:rPr>
                 <w:lang w:val="en-US"/>
@@ -2880,7 +2887,7 @@
           </w:tcPr>
           <w:p>
             <w:pPr>
-              <w:pStyle w:val="a"/>
+              <w:pStyle w:val="ListNumber"/>
               <w:spacing w:after="120"/>
               <w:rPr>
                 <w:lang w:val="en-US"/>
@@ -2933,7 +2940,7 @@
           </w:tcPr>
           <w:p>
             <w:pPr>
-              <w:pStyle w:val="a"/>
+              <w:pStyle w:val="ListNumber"/>
               <w:spacing w:after="120"/>
               <w:rPr>
                 <w:lang w:val="en-US"/>
@@ -2995,7 +3002,7 @@
     </w:tbl>
     <w:p>
       <w:pPr>
-        <w:pStyle w:val="3"/>
+        <w:pStyle w:val="Heading3"/>
         <w:spacing w:before="960" w:after="240"/>
         <w:rPr>
           <w:lang w:val="en-US"/>
@@ -3013,7 +3020,7 @@
     </w:p>
     <w:tbl>
       <w:tblPr>
-        <w:tblStyle w:val="aff8"/>
+        <w:tblStyle w:val="a"/>
         <w:tblW w:w="5000" w:type="pct"/>
         <w:tblLayout w:type="fixed"/>
         <w:tblLook w:val="04A0" w:firstRow="1" w:lastRow="0" w:firstColumn="1" w:lastColumn="0" w:noHBand="0" w:noVBand="1"/>
@@ -3053,6 +3060,7 @@
                 <w:showingPlcHdr/>
                 <w15:appearance w15:val="hidden"/>
               </w:sdtPr>
+              <w:sdtEndPr/>
               <w:sdtContent>
                 <w:r>
                   <w:rPr>
@@ -3094,7 +3102,7 @@
           </w:tcPr>
           <w:p>
             <w:pPr>
-              <w:pStyle w:val="a"/>
+              <w:pStyle w:val="ListNumber"/>
               <w:numPr>
                 <w:ilvl w:val="0"/>
                 <w:numId w:val="12"/>
@@ -3152,7 +3160,7 @@
           </w:tcPr>
           <w:p>
             <w:pPr>
-              <w:pStyle w:val="a"/>
+              <w:pStyle w:val="ListNumber"/>
               <w:spacing w:after="120"/>
               <w:rPr>
                 <w:lang w:val="en-US"/>
@@ -3206,7 +3214,7 @@
           </w:tcPr>
           <w:p>
             <w:pPr>
-              <w:pStyle w:val="a"/>
+              <w:pStyle w:val="ListNumber"/>
               <w:spacing w:after="120"/>
               <w:rPr>
                 <w:lang w:val="en-US"/>
@@ -3255,7 +3263,7 @@
     </w:tbl>
     <w:p>
       <w:pPr>
-        <w:pStyle w:val="2"/>
+        <w:pStyle w:val="Heading2"/>
         <w:spacing w:before="720" w:after="100" w:afterAutospacing="1"/>
         <w:rPr>
           <w:sz w:val="28"/>
@@ -3276,7 +3284,7 @@
     </w:p>
     <w:tbl>
       <w:tblPr>
-        <w:tblStyle w:val="aff8"/>
+        <w:tblStyle w:val="a"/>
         <w:tblW w:w="5009" w:type="pct"/>
         <w:tblLayout w:type="fixed"/>
         <w:tblLook w:val="04A0" w:firstRow="1" w:lastRow="0" w:firstColumn="1" w:lastColumn="0" w:noHBand="0" w:noVBand="1"/>
@@ -3316,6 +3324,7 @@
                 <w:showingPlcHdr/>
                 <w15:appearance w15:val="hidden"/>
               </w:sdtPr>
+              <w:sdtEndPr/>
               <w:sdtContent>
                 <w:r>
                   <w:rPr>
@@ -3355,7 +3364,7 @@
           </w:tcPr>
           <w:p>
             <w:pPr>
-              <w:pStyle w:val="a"/>
+              <w:pStyle w:val="ListNumber"/>
               <w:numPr>
                 <w:ilvl w:val="0"/>
                 <w:numId w:val="15"/>
@@ -3412,7 +3421,7 @@
           </w:tcPr>
           <w:p>
             <w:pPr>
-              <w:pStyle w:val="a"/>
+              <w:pStyle w:val="ListNumber"/>
               <w:rPr>
                 <w:lang w:val="en-US"/>
               </w:rPr>
@@ -3470,7 +3479,7 @@
           </w:tcPr>
           <w:p>
             <w:pPr>
-              <w:pStyle w:val="a"/>
+              <w:pStyle w:val="ListNumber"/>
               <w:rPr>
                 <w:lang w:val="en-US"/>
               </w:rPr>
@@ -3522,7 +3531,7 @@
           </w:tcPr>
           <w:p>
             <w:pPr>
-              <w:pStyle w:val="a"/>
+              <w:pStyle w:val="ListNumber"/>
               <w:rPr>
                 <w:lang w:val="en-US"/>
               </w:rPr>
@@ -3574,7 +3583,7 @@
           </w:tcPr>
           <w:p>
             <w:pPr>
-              <w:pStyle w:val="a"/>
+              <w:pStyle w:val="ListNumber"/>
               <w:rPr>
                 <w:lang w:val="en-US"/>
               </w:rPr>
@@ -3621,7 +3630,7 @@
     </w:tbl>
     <w:p>
       <w:pPr>
-        <w:pStyle w:val="2"/>
+        <w:pStyle w:val="Heading2"/>
         <w:rPr>
           <w:sz w:val="28"/>
           <w:szCs w:val="28"/>
@@ -3642,7 +3651,7 @@
     </w:p>
     <w:p>
       <w:pPr>
-        <w:pStyle w:val="3"/>
+        <w:pStyle w:val="Heading3"/>
         <w:spacing w:after="240"/>
         <w:rPr>
           <w:lang w:val="en-US"/>
@@ -3659,7 +3668,7 @@
     </w:p>
     <w:tbl>
       <w:tblPr>
-        <w:tblStyle w:val="aff8"/>
+        <w:tblStyle w:val="a"/>
         <w:tblW w:w="5104" w:type="pct"/>
         <w:tblLayout w:type="fixed"/>
         <w:tblLook w:val="04A0" w:firstRow="1" w:lastRow="0" w:firstColumn="1" w:lastColumn="0" w:noHBand="0" w:noVBand="1"/>
@@ -3699,6 +3708,7 @@
                 <w:showingPlcHdr/>
                 <w15:appearance w15:val="hidden"/>
               </w:sdtPr>
+              <w:sdtEndPr/>
               <w:sdtContent>
                 <w:r>
                   <w:rPr>
@@ -3739,7 +3749,7 @@
           </w:tcPr>
           <w:p>
             <w:pPr>
-              <w:pStyle w:val="a"/>
+              <w:pStyle w:val="ListNumber"/>
               <w:numPr>
                 <w:ilvl w:val="0"/>
                 <w:numId w:val="13"/>
@@ -3798,7 +3808,7 @@
           </w:tcPr>
           <w:p>
             <w:pPr>
-              <w:pStyle w:val="a"/>
+              <w:pStyle w:val="ListNumber"/>
               <w:spacing w:after="120"/>
               <w:rPr>
                 <w:lang w:val="en-US"/>
@@ -3859,7 +3869,7 @@
           </w:tcPr>
           <w:p>
             <w:pPr>
-              <w:pStyle w:val="a"/>
+              <w:pStyle w:val="ListNumber"/>
               <w:spacing w:after="120"/>
               <w:rPr>
                 <w:lang w:val="en-US"/>
@@ -3914,7 +3924,7 @@
           </w:tcPr>
           <w:p>
             <w:pPr>
-              <w:pStyle w:val="a"/>
+              <w:pStyle w:val="ListNumber"/>
               <w:spacing w:after="120"/>
               <w:rPr>
                 <w:lang w:val="en-US"/>
@@ -3976,7 +3986,7 @@
           </w:tcPr>
           <w:p>
             <w:pPr>
-              <w:pStyle w:val="a"/>
+              <w:pStyle w:val="ListNumber"/>
               <w:spacing w:after="120"/>
               <w:rPr>
                 <w:lang w:val="en-US"/>
@@ -4041,7 +4051,7 @@
           </w:tcPr>
           <w:p>
             <w:pPr>
-              <w:pStyle w:val="a"/>
+              <w:pStyle w:val="ListNumber"/>
               <w:numPr>
                 <w:ilvl w:val="0"/>
                 <w:numId w:val="0"/>
@@ -4116,7 +4126,7 @@
           </w:tcPr>
           <w:p>
             <w:pPr>
-              <w:pStyle w:val="a"/>
+              <w:pStyle w:val="ListNumber"/>
               <w:numPr>
                 <w:ilvl w:val="0"/>
                 <w:numId w:val="0"/>
@@ -4186,7 +4196,7 @@
           </w:tcPr>
           <w:p>
             <w:pPr>
-              <w:pStyle w:val="a"/>
+              <w:pStyle w:val="ListNumber"/>
               <w:numPr>
                 <w:ilvl w:val="0"/>
                 <w:numId w:val="0"/>
@@ -4255,7 +4265,7 @@
           </w:tcPr>
           <w:p>
             <w:pPr>
-              <w:pStyle w:val="a"/>
+              <w:pStyle w:val="ListNumber"/>
               <w:numPr>
                 <w:ilvl w:val="0"/>
                 <w:numId w:val="0"/>
@@ -4324,7 +4334,7 @@
           </w:tcPr>
           <w:p>
             <w:pPr>
-              <w:pStyle w:val="a"/>
+              <w:pStyle w:val="ListNumber"/>
               <w:numPr>
                 <w:ilvl w:val="0"/>
                 <w:numId w:val="0"/>
@@ -4390,7 +4400,7 @@
           </w:tcPr>
           <w:p>
             <w:pPr>
-              <w:pStyle w:val="a"/>
+              <w:pStyle w:val="ListNumber"/>
               <w:numPr>
                 <w:ilvl w:val="0"/>
                 <w:numId w:val="0"/>
@@ -4457,7 +4467,7 @@
     </w:tbl>
     <w:p>
       <w:pPr>
-        <w:pStyle w:val="3"/>
+        <w:pStyle w:val="Heading3"/>
         <w:spacing w:before="1200" w:after="240"/>
         <w:rPr>
           <w:lang w:val="en-US"/>
@@ -4475,7 +4485,7 @@
     </w:p>
     <w:tbl>
       <w:tblPr>
-        <w:tblStyle w:val="aff8"/>
+        <w:tblStyle w:val="a"/>
         <w:tblW w:w="4947" w:type="pct"/>
         <w:tblLayout w:type="fixed"/>
         <w:tblLook w:val="04A0" w:firstRow="1" w:lastRow="0" w:firstColumn="1" w:lastColumn="0" w:noHBand="0" w:noVBand="1"/>
@@ -4515,6 +4525,7 @@
                 <w:showingPlcHdr/>
                 <w15:appearance w15:val="hidden"/>
               </w:sdtPr>
+              <w:sdtEndPr/>
               <w:sdtContent>
                 <w:r>
                   <w:rPr>
@@ -4554,7 +4565,7 @@
           </w:tcPr>
           <w:p>
             <w:pPr>
-              <w:pStyle w:val="a"/>
+              <w:pStyle w:val="ListNumber"/>
               <w:numPr>
                 <w:ilvl w:val="0"/>
                 <w:numId w:val="14"/>
@@ -4611,7 +4622,7 @@
           </w:tcPr>
           <w:p>
             <w:pPr>
-              <w:pStyle w:val="a"/>
+              <w:pStyle w:val="ListNumber"/>
               <w:rPr>
                 <w:lang w:val="en-US"/>
               </w:rPr>
@@ -4663,7 +4674,7 @@
           </w:tcPr>
           <w:p>
             <w:pPr>
-              <w:pStyle w:val="a"/>
+              <w:pStyle w:val="ListNumber"/>
               <w:rPr>
                 <w:lang w:val="en-US"/>
               </w:rPr>
@@ -4686,7 +4697,7 @@
               <w:rPr>
                 <w:lang w:val="en-US"/>
               </w:rPr>
-              <w:t>Още особености</w:t>
+              <w:t>More features</w:t>
             </w:r>
           </w:p>
           <w:p>
@@ -4710,7 +4721,7 @@
     </w:tbl>
     <w:p>
       <w:pPr>
-        <w:pStyle w:val="3"/>
+        <w:pStyle w:val="Heading3"/>
         <w:spacing w:before="480" w:after="240"/>
         <w:rPr>
           <w:lang w:val="en-US"/>
@@ -4727,7 +4738,7 @@
     </w:p>
     <w:tbl>
       <w:tblPr>
-        <w:tblStyle w:val="aff8"/>
+        <w:tblStyle w:val="a"/>
         <w:tblW w:w="4947" w:type="pct"/>
         <w:tblLayout w:type="fixed"/>
         <w:tblLook w:val="04A0" w:firstRow="1" w:lastRow="0" w:firstColumn="1" w:lastColumn="0" w:noHBand="0" w:noVBand="1"/>
@@ -4766,6 +4777,7 @@
                 <w:showingPlcHdr/>
                 <w15:appearance w15:val="hidden"/>
               </w:sdtPr>
+              <w:sdtEndPr/>
               <w:sdtContent>
                 <w:r>
                   <w:rPr>
@@ -4805,7 +4817,7 @@
           </w:tcPr>
           <w:p>
             <w:pPr>
-              <w:pStyle w:val="a"/>
+              <w:pStyle w:val="ListNumber"/>
               <w:numPr>
                 <w:ilvl w:val="0"/>
                 <w:numId w:val="0"/>
@@ -4868,7 +4880,7 @@
           </w:tcPr>
           <w:p>
             <w:pPr>
-              <w:pStyle w:val="a"/>
+              <w:pStyle w:val="ListNumber"/>
               <w:numPr>
                 <w:ilvl w:val="0"/>
                 <w:numId w:val="0"/>
@@ -4941,7 +4953,7 @@
           </w:tcPr>
           <w:p>
             <w:pPr>
-              <w:pStyle w:val="a"/>
+              <w:pStyle w:val="ListNumber"/>
               <w:numPr>
                 <w:ilvl w:val="0"/>
                 <w:numId w:val="0"/>
@@ -5022,7 +5034,7 @@
           </w:tcPr>
           <w:p>
             <w:pPr>
-              <w:pStyle w:val="a"/>
+              <w:pStyle w:val="ListNumber"/>
               <w:numPr>
                 <w:ilvl w:val="0"/>
                 <w:numId w:val="0"/>
@@ -5128,7 +5140,7 @@
           </w:tcPr>
           <w:p>
             <w:pPr>
-              <w:pStyle w:val="a"/>
+              <w:pStyle w:val="ListNumber"/>
               <w:numPr>
                 <w:ilvl w:val="0"/>
                 <w:numId w:val="0"/>
@@ -5228,7 +5240,7 @@
           </w:tcPr>
           <w:p>
             <w:pPr>
-              <w:pStyle w:val="a"/>
+              <w:pStyle w:val="ListNumber"/>
               <w:numPr>
                 <w:ilvl w:val="0"/>
                 <w:numId w:val="0"/>
@@ -5268,13 +5280,7 @@
               <w:rPr>
                 <w:lang w:val="en-US"/>
               </w:rPr>
-              <w:t>F</w:t>
-            </w:r>
-            <w:r>
-              <w:rPr>
-                <w:lang w:val="en-US"/>
-              </w:rPr>
-              <w:t>unction</w:t>
+              <w:t>Function</w:t>
             </w:r>
           </w:p>
           <w:p>
@@ -5303,7 +5309,7 @@
           </w:tcPr>
           <w:p>
             <w:pPr>
-              <w:pStyle w:val="a"/>
+              <w:pStyle w:val="ListNumber"/>
               <w:numPr>
                 <w:ilvl w:val="0"/>
                 <w:numId w:val="0"/>
@@ -5361,7 +5367,7 @@
     </w:tbl>
     <w:p>
       <w:pPr>
-        <w:pStyle w:val="3"/>
+        <w:pStyle w:val="Heading3"/>
         <w:spacing w:before="480" w:after="360"/>
         <w:rPr>
           <w:lang w:val="en-US"/>
@@ -5376,7 +5382,7 @@
     </w:p>
     <w:p>
       <w:pPr>
-        <w:pStyle w:val="2"/>
+        <w:pStyle w:val="Heading2"/>
         <w:spacing w:before="480" w:after="240"/>
         <w:rPr>
           <w:sz w:val="28"/>
@@ -5398,7 +5404,7 @@
     </w:p>
     <w:tbl>
       <w:tblPr>
-        <w:tblStyle w:val="aff8"/>
+        <w:tblStyle w:val="a"/>
         <w:tblW w:w="5000" w:type="pct"/>
         <w:tblLayout w:type="fixed"/>
         <w:tblLook w:val="04A0" w:firstRow="1" w:lastRow="0" w:firstColumn="1" w:lastColumn="0" w:noHBand="0" w:noVBand="1"/>
@@ -5524,7 +5530,7 @@
           </w:tcPr>
           <w:p>
             <w:pPr>
-              <w:pStyle w:val="a"/>
+              <w:pStyle w:val="ListNumber"/>
               <w:numPr>
                 <w:ilvl w:val="0"/>
                 <w:numId w:val="16"/>
@@ -5632,7 +5638,7 @@
           </w:tcPr>
           <w:p>
             <w:pPr>
-              <w:pStyle w:val="a"/>
+              <w:pStyle w:val="ListNumber"/>
               <w:spacing w:before="80" w:after="80"/>
               <w:rPr>
                 <w:lang w:val="en-US"/>
@@ -5748,7 +5754,7 @@
           </w:tcPr>
           <w:p>
             <w:pPr>
-              <w:pStyle w:val="a"/>
+              <w:pStyle w:val="ListNumber"/>
               <w:spacing w:before="80" w:after="80"/>
               <w:rPr>
                 <w:lang w:val="en-US"/>
@@ -5852,7 +5858,7 @@
           </w:tcPr>
           <w:p>
             <w:pPr>
-              <w:pStyle w:val="a"/>
+              <w:pStyle w:val="ListNumber"/>
               <w:spacing w:before="80" w:after="80"/>
               <w:rPr>
                 <w:lang w:val="en-US"/>
@@ -5967,7 +5973,7 @@
           </w:tcPr>
           <w:p>
             <w:pPr>
-              <w:pStyle w:val="a"/>
+              <w:pStyle w:val="ListNumber"/>
               <w:spacing w:before="80" w:after="80"/>
               <w:rPr>
                 <w:lang w:val="en-US"/>
@@ -6082,7 +6088,7 @@
           </w:tcPr>
           <w:p>
             <w:pPr>
-              <w:pStyle w:val="a"/>
+              <w:pStyle w:val="ListNumber"/>
               <w:spacing w:before="80" w:after="80"/>
               <w:rPr>
                 <w:lang w:val="en-US"/>
@@ -6185,7 +6191,7 @@
           </w:tcPr>
           <w:p>
             <w:pPr>
-              <w:pStyle w:val="a"/>
+              <w:pStyle w:val="ListNumber"/>
               <w:spacing w:before="80" w:after="80"/>
               <w:rPr>
                 <w:lang w:val="en-US"/>
@@ -6288,7 +6294,7 @@
           </w:tcPr>
           <w:p>
             <w:pPr>
-              <w:pStyle w:val="a"/>
+              <w:pStyle w:val="ListNumber"/>
               <w:spacing w:before="80" w:after="80"/>
               <w:rPr>
                 <w:lang w:val="en-US"/>
@@ -6391,7 +6397,7 @@
           </w:tcPr>
           <w:p>
             <w:pPr>
-              <w:pStyle w:val="a"/>
+              <w:pStyle w:val="ListNumber"/>
               <w:spacing w:before="80" w:after="80"/>
               <w:rPr>
                 <w:lang w:val="en-US"/>
@@ -6494,7 +6500,7 @@
           </w:tcPr>
           <w:p>
             <w:pPr>
-              <w:pStyle w:val="a"/>
+              <w:pStyle w:val="ListNumber"/>
               <w:spacing w:before="80" w:after="80"/>
               <w:rPr>
                 <w:lang w:val="en-US"/>
@@ -6597,7 +6603,7 @@
           </w:tcPr>
           <w:p>
             <w:pPr>
-              <w:pStyle w:val="a"/>
+              <w:pStyle w:val="ListNumber"/>
               <w:spacing w:before="80" w:after="80"/>
               <w:rPr>
                 <w:lang w:val="en-US"/>
@@ -6700,7 +6706,7 @@
           </w:tcPr>
           <w:p>
             <w:pPr>
-              <w:pStyle w:val="a"/>
+              <w:pStyle w:val="ListNumber"/>
               <w:spacing w:before="80" w:after="80"/>
               <w:rPr>
                 <w:lang w:val="en-US"/>
@@ -6809,7 +6815,7 @@
           </w:tcPr>
           <w:p>
             <w:pPr>
-              <w:pStyle w:val="a"/>
+              <w:pStyle w:val="ListNumber"/>
               <w:spacing w:before="80" w:after="80"/>
               <w:rPr>
                 <w:lang w:val="en-US"/>
@@ -6912,7 +6918,7 @@
           </w:tcPr>
           <w:p>
             <w:pPr>
-              <w:pStyle w:val="a"/>
+              <w:pStyle w:val="ListNumber"/>
               <w:spacing w:before="80" w:after="80"/>
               <w:rPr>
                 <w:lang w:val="en-US"/>
@@ -7015,7 +7021,7 @@
           </w:tcPr>
           <w:p>
             <w:pPr>
-              <w:pStyle w:val="a"/>
+              <w:pStyle w:val="ListNumber"/>
               <w:spacing w:before="80" w:after="80"/>
               <w:rPr>
                 <w:lang w:val="en-US"/>
@@ -7118,7 +7124,7 @@
           </w:tcPr>
           <w:p>
             <w:pPr>
-              <w:pStyle w:val="a"/>
+              <w:pStyle w:val="ListNumber"/>
               <w:spacing w:before="80" w:after="80"/>
               <w:rPr>
                 <w:lang w:val="en-US"/>
@@ -7221,7 +7227,7 @@
           </w:tcPr>
           <w:p>
             <w:pPr>
-              <w:pStyle w:val="a"/>
+              <w:pStyle w:val="ListNumber"/>
               <w:spacing w:before="80" w:after="80"/>
               <w:rPr>
                 <w:lang w:val="en-US"/>
@@ -7324,7 +7330,7 @@
           </w:tcPr>
           <w:p>
             <w:pPr>
-              <w:pStyle w:val="a"/>
+              <w:pStyle w:val="ListNumber"/>
               <w:spacing w:before="80" w:after="80"/>
               <w:rPr>
                 <w:lang w:val="en-US"/>
@@ -7427,7 +7433,7 @@
           </w:tcPr>
           <w:p>
             <w:pPr>
-              <w:pStyle w:val="a"/>
+              <w:pStyle w:val="ListNumber"/>
               <w:spacing w:before="80" w:after="80"/>
               <w:rPr>
                 <w:lang w:val="en-US"/>
@@ -7536,7 +7542,7 @@
           </w:tcPr>
           <w:p>
             <w:pPr>
-              <w:pStyle w:val="a"/>
+              <w:pStyle w:val="ListNumber"/>
               <w:spacing w:before="80" w:after="80"/>
               <w:rPr>
                 <w:lang w:val="en-US"/>
@@ -7666,10 +7672,11 @@
         <w15:appearance w15:val="hidden"/>
         <w:text w:multiLine="1"/>
       </w:sdtPr>
+      <w:sdtEndPr/>
       <w:sdtContent>
         <w:p>
           <w:pPr>
-            <w:pStyle w:val="1"/>
+            <w:pStyle w:val="Heading1"/>
             <w:jc w:val="center"/>
             <w:rPr>
               <w:sz w:val="32"/>
@@ -7700,7 +7707,7 @@
     <w:bookmarkEnd w:id="11" w:displacedByCustomXml="prev"/>
     <w:p>
       <w:pPr>
-        <w:pStyle w:val="2"/>
+        <w:pStyle w:val="Heading2"/>
         <w:rPr>
           <w:sz w:val="28"/>
           <w:szCs w:val="28"/>
@@ -7730,7 +7737,7 @@
     </w:p>
     <w:tbl>
       <w:tblPr>
-        <w:tblStyle w:val="44"/>
+        <w:tblStyle w:val="GridTable4-Accent4"/>
         <w:tblW w:w="9498" w:type="dxa"/>
         <w:tblInd w:w="-5" w:type="dxa"/>
         <w:tblLook w:val="04A0" w:firstRow="1" w:lastRow="0" w:firstColumn="1" w:lastColumn="0" w:noHBand="0" w:noVBand="1"/>
@@ -8967,8 +8974,6 @@
               </w:rPr>
               <w:t>PastSimpleTense();</w:t>
             </w:r>
-            <w:bookmarkStart w:id="13" w:name="_GoBack"/>
-            <w:bookmarkEnd w:id="13"/>
           </w:p>
         </w:tc>
         <w:tc>
@@ -10109,14 +10114,14 @@
     </w:tbl>
     <w:p>
       <w:pPr>
-        <w:pStyle w:val="2"/>
+        <w:pStyle w:val="Heading2"/>
         <w:rPr>
           <w:sz w:val="28"/>
           <w:szCs w:val="28"/>
           <w:lang w:val="en-US"/>
         </w:rPr>
       </w:pPr>
-      <w:bookmarkStart w:id="14" w:name="_Toc65352828"/>
+      <w:bookmarkStart w:id="13" w:name="_Toc65352828"/>
       <w:r>
         <w:rPr>
           <w:sz w:val="28"/>
@@ -10126,17 +10131,17 @@
         <w:lastRenderedPageBreak/>
         <w:t>Block diagram</w:t>
       </w:r>
-      <w:bookmarkEnd w:id="14"/>
+      <w:bookmarkEnd w:id="13"/>
     </w:p>
     <w:p>
       <w:pPr>
-        <w:pStyle w:val="3"/>
+        <w:pStyle w:val="Heading3"/>
         <w:spacing w:after="240"/>
         <w:rPr>
           <w:lang w:val="en-US"/>
         </w:rPr>
       </w:pPr>
-      <w:bookmarkStart w:id="15" w:name="_Toc65352829"/>
+      <w:bookmarkStart w:id="14" w:name="_Toc65352829"/>
       <w:r>
         <w:rPr>
           <w:noProof/>
@@ -10205,11 +10210,11 @@
         </w:rPr>
         <w:t>Block diagram</w:t>
       </w:r>
-      <w:bookmarkEnd w:id="15"/>
+      <w:bookmarkEnd w:id="14"/>
     </w:p>
     <w:p>
       <w:pPr>
-        <w:pStyle w:val="3"/>
+        <w:pStyle w:val="Heading3"/>
         <w:spacing w:after="240"/>
         <w:rPr>
           <w:lang w:val="en-US"/>
@@ -10218,24 +10223,24 @@
     </w:p>
     <w:p>
       <w:pPr>
-        <w:pStyle w:val="3"/>
+        <w:pStyle w:val="Heading3"/>
         <w:spacing w:after="240"/>
         <w:rPr>
           <w:lang w:val="en-US"/>
         </w:rPr>
       </w:pPr>
-      <w:bookmarkStart w:id="16" w:name="_Toc65352830"/>
+      <w:bookmarkStart w:id="15" w:name="_Toc65352830"/>
       <w:r>
         <w:rPr>
           <w:lang w:val="en-US"/>
         </w:rPr>
         <w:t>Description of the block diagram</w:t>
       </w:r>
-      <w:bookmarkEnd w:id="16"/>
+      <w:bookmarkEnd w:id="15"/>
     </w:p>
     <w:tbl>
       <w:tblPr>
-        <w:tblStyle w:val="aff8"/>
+        <w:tblStyle w:val="a"/>
         <w:tblW w:w="3299" w:type="pct"/>
         <w:tblLayout w:type="fixed"/>
         <w:tblLook w:val="04A0" w:firstRow="1" w:lastRow="0" w:firstColumn="1" w:lastColumn="0" w:noHBand="0" w:noVBand="1"/>
@@ -10285,7 +10290,7 @@
               <w:rPr>
                 <w:lang w:val="en-US"/>
               </w:rPr>
-              <w:t>Цвят</w:t>
+              <w:t>Color</w:t>
             </w:r>
           </w:p>
         </w:tc>
@@ -10305,7 +10310,7 @@
               <w:rPr>
                 <w:lang w:val="en-US"/>
               </w:rPr>
-              <w:t>Значение</w:t>
+              <w:t>Meaning</w:t>
             </w:r>
           </w:p>
         </w:tc>
@@ -10319,7 +10324,7 @@
           </w:tcPr>
           <w:p>
             <w:pPr>
-              <w:pStyle w:val="a"/>
+              <w:pStyle w:val="ListNumber"/>
               <w:numPr>
                 <w:ilvl w:val="0"/>
                 <w:numId w:val="0"/>
@@ -10395,7 +10400,7 @@
           </w:tcPr>
           <w:p>
             <w:pPr>
-              <w:pStyle w:val="a"/>
+              <w:pStyle w:val="ListNumber"/>
               <w:numPr>
                 <w:ilvl w:val="0"/>
                 <w:numId w:val="0"/>
@@ -10465,7 +10470,7 @@
           </w:tcPr>
           <w:p>
             <w:pPr>
-              <w:pStyle w:val="a"/>
+              <w:pStyle w:val="ListNumber"/>
               <w:numPr>
                 <w:ilvl w:val="0"/>
                 <w:numId w:val="0"/>
@@ -10535,7 +10540,7 @@
           </w:tcPr>
           <w:p>
             <w:pPr>
-              <w:pStyle w:val="a"/>
+              <w:pStyle w:val="ListNumber"/>
               <w:numPr>
                 <w:ilvl w:val="0"/>
                 <w:numId w:val="0"/>
@@ -10604,7 +10609,7 @@
           </w:tcPr>
           <w:p>
             <w:pPr>
-              <w:pStyle w:val="a"/>
+              <w:pStyle w:val="ListNumber"/>
               <w:numPr>
                 <w:ilvl w:val="0"/>
                 <w:numId w:val="0"/>
@@ -10690,7 +10695,7 @@
 </file>
 
 <file path=word/endnotes.xml><?xml version="1.0" encoding="utf-8"?>
-<w:endnotes xmlns:wpc="http://schemas.microsoft.com/office/word/2010/wordprocessingCanvas" xmlns:cx="http://schemas.microsoft.com/office/drawing/2014/chartex" xmlns:mc="http://schemas.openxmlformats.org/markup-compatibility/2006" xmlns:o="urn:schemas-microsoft-com:office:office" xmlns:r="http://schemas.openxmlformats.org/officeDocument/2006/relationships" xmlns:m="http://schemas.openxmlformats.org/officeDocument/2006/math" xmlns:v="urn:schemas-microsoft-com:vml" xmlns:wp14="http://schemas.microsoft.com/office/word/2010/wordprocessingDrawing" xmlns:wp="http://schemas.openxmlformats.org/drawingml/2006/wordprocessingDrawing" xmlns:w10="urn:schemas-microsoft-com:office:word" xmlns:w="http://schemas.openxmlformats.org/wordprocessingml/2006/main" xmlns:w14="http://schemas.microsoft.com/office/word/2010/wordml" xmlns:w15="http://schemas.microsoft.com/office/word/2012/wordml" xmlns:w16se="http://schemas.microsoft.com/office/word/2015/wordml/symex" xmlns:wpg="http://schemas.microsoft.com/office/word/2010/wordprocessingGroup" xmlns:wpi="http://schemas.microsoft.com/office/word/2010/wordprocessingInk" xmlns:wne="http://schemas.microsoft.com/office/word/2006/wordml" xmlns:wps="http://schemas.microsoft.com/office/word/2010/wordprocessingShape" mc:Ignorable="w14 w15 w16se wp14">
+<w:endnotes xmlns:wpc="http://schemas.microsoft.com/office/word/2010/wordprocessingCanvas" xmlns:cx="http://schemas.microsoft.com/office/drawing/2014/chartex" xmlns:cx1="http://schemas.microsoft.com/office/drawing/2015/9/8/chartex" xmlns:cx2="http://schemas.microsoft.com/office/drawing/2015/10/21/chartex" xmlns:cx3="http://schemas.microsoft.com/office/drawing/2016/5/9/chartex" xmlns:cx4="http://schemas.microsoft.com/office/drawing/2016/5/10/chartex" xmlns:cx5="http://schemas.microsoft.com/office/drawing/2016/5/11/chartex" xmlns:cx6="http://schemas.microsoft.com/office/drawing/2016/5/12/chartex" xmlns:cx7="http://schemas.microsoft.com/office/drawing/2016/5/13/chartex" xmlns:cx8="http://schemas.microsoft.com/office/drawing/2016/5/14/chartex" xmlns:mc="http://schemas.openxmlformats.org/markup-compatibility/2006" xmlns:aink="http://schemas.microsoft.com/office/drawing/2016/ink" xmlns:am3d="http://schemas.microsoft.com/office/drawing/2017/model3d" xmlns:o="urn:schemas-microsoft-com:office:office" xmlns:r="http://schemas.openxmlformats.org/officeDocument/2006/relationships" xmlns:m="http://schemas.openxmlformats.org/officeDocument/2006/math" xmlns:v="urn:schemas-microsoft-com:vml" xmlns:wp14="http://schemas.microsoft.com/office/word/2010/wordprocessingDrawing" xmlns:wp="http://schemas.openxmlformats.org/drawingml/2006/wordprocessingDrawing" xmlns:w10="urn:schemas-microsoft-com:office:word" xmlns:w="http://schemas.openxmlformats.org/wordprocessingml/2006/main" xmlns:w14="http://schemas.microsoft.com/office/word/2010/wordml" xmlns:w15="http://schemas.microsoft.com/office/word/2012/wordml" xmlns:w16cex="http://schemas.microsoft.com/office/word/2018/wordml/cex" xmlns:w16cid="http://schemas.microsoft.com/office/word/2016/wordml/cid" xmlns:w16="http://schemas.microsoft.com/office/word/2018/wordml" xmlns:w16se="http://schemas.microsoft.com/office/word/2015/wordml/symex" xmlns:wpg="http://schemas.microsoft.com/office/word/2010/wordprocessingGroup" xmlns:wpi="http://schemas.microsoft.com/office/word/2010/wordprocessingInk" xmlns:wne="http://schemas.microsoft.com/office/word/2006/wordml" xmlns:wps="http://schemas.microsoft.com/office/word/2010/wordprocessingShape" mc:Ignorable="w14 w15 w16se w16cid w16 w16cex wp14">
   <w:endnote w:type="separator" w:id="-1">
     <w:p>
       <w:pPr>
@@ -10715,7 +10720,7 @@
 </file>
 
 <file path=word/footer1.xml><?xml version="1.0" encoding="utf-8"?>
-<w:ftr xmlns:wpc="http://schemas.microsoft.com/office/word/2010/wordprocessingCanvas" xmlns:cx="http://schemas.microsoft.com/office/drawing/2014/chartex" xmlns:mc="http://schemas.openxmlformats.org/markup-compatibility/2006" xmlns:o="urn:schemas-microsoft-com:office:office" xmlns:r="http://schemas.openxmlformats.org/officeDocument/2006/relationships" xmlns:m="http://schemas.openxmlformats.org/officeDocument/2006/math" xmlns:v="urn:schemas-microsoft-com:vml" xmlns:wp14="http://schemas.microsoft.com/office/word/2010/wordprocessingDrawing" xmlns:wp="http://schemas.openxmlformats.org/drawingml/2006/wordprocessingDrawing" xmlns:w10="urn:schemas-microsoft-com:office:word" xmlns:w="http://schemas.openxmlformats.org/wordprocessingml/2006/main" xmlns:w14="http://schemas.microsoft.com/office/word/2010/wordml" xmlns:w15="http://schemas.microsoft.com/office/word/2012/wordml" xmlns:w16se="http://schemas.microsoft.com/office/word/2015/wordml/symex" xmlns:wpg="http://schemas.microsoft.com/office/word/2010/wordprocessingGroup" xmlns:wpi="http://schemas.microsoft.com/office/word/2010/wordprocessingInk" xmlns:wne="http://schemas.microsoft.com/office/word/2006/wordml" xmlns:wps="http://schemas.microsoft.com/office/word/2010/wordprocessingShape" mc:Ignorable="w14 w15 w16se wp14">
+<w:ftr xmlns:wpc="http://schemas.microsoft.com/office/word/2010/wordprocessingCanvas" xmlns:cx="http://schemas.microsoft.com/office/drawing/2014/chartex" xmlns:cx1="http://schemas.microsoft.com/office/drawing/2015/9/8/chartex" xmlns:cx2="http://schemas.microsoft.com/office/drawing/2015/10/21/chartex" xmlns:cx3="http://schemas.microsoft.com/office/drawing/2016/5/9/chartex" xmlns:cx4="http://schemas.microsoft.com/office/drawing/2016/5/10/chartex" xmlns:cx5="http://schemas.microsoft.com/office/drawing/2016/5/11/chartex" xmlns:cx6="http://schemas.microsoft.com/office/drawing/2016/5/12/chartex" xmlns:cx7="http://schemas.microsoft.com/office/drawing/2016/5/13/chartex" xmlns:cx8="http://schemas.microsoft.com/office/drawing/2016/5/14/chartex" xmlns:mc="http://schemas.openxmlformats.org/markup-compatibility/2006" xmlns:aink="http://schemas.microsoft.com/office/drawing/2016/ink" xmlns:am3d="http://schemas.microsoft.com/office/drawing/2017/model3d" xmlns:o="urn:schemas-microsoft-com:office:office" xmlns:r="http://schemas.openxmlformats.org/officeDocument/2006/relationships" xmlns:m="http://schemas.openxmlformats.org/officeDocument/2006/math" xmlns:v="urn:schemas-microsoft-com:vml" xmlns:wp14="http://schemas.microsoft.com/office/word/2010/wordprocessingDrawing" xmlns:wp="http://schemas.openxmlformats.org/drawingml/2006/wordprocessingDrawing" xmlns:w10="urn:schemas-microsoft-com:office:word" xmlns:w="http://schemas.openxmlformats.org/wordprocessingml/2006/main" xmlns:w14="http://schemas.microsoft.com/office/word/2010/wordml" xmlns:w15="http://schemas.microsoft.com/office/word/2012/wordml" xmlns:w16cex="http://schemas.microsoft.com/office/word/2018/wordml/cex" xmlns:w16cid="http://schemas.microsoft.com/office/word/2016/wordml/cid" xmlns:w16="http://schemas.microsoft.com/office/word/2018/wordml" xmlns:w16se="http://schemas.microsoft.com/office/word/2015/wordml/symex" xmlns:wpg="http://schemas.microsoft.com/office/word/2010/wordprocessingGroup" xmlns:wpi="http://schemas.microsoft.com/office/word/2010/wordprocessingInk" xmlns:wne="http://schemas.microsoft.com/office/word/2006/wordml" xmlns:wps="http://schemas.microsoft.com/office/word/2010/wordprocessingShape" mc:Ignorable="w14 w15 w16se w16cid w16 w16cex wp14">
   <w:sdt>
     <w:sdtPr>
       <w:id w:val="-1496719730"/>
@@ -10724,10 +10729,11 @@
         <w:docPartUnique/>
       </w:docPartObj>
     </w:sdtPr>
+    <w:sdtEndPr/>
     <w:sdtContent>
       <w:p>
         <w:pPr>
-          <w:pStyle w:val="a7"/>
+          <w:pStyle w:val="Header"/>
           <w:spacing w:before="0"/>
           <w:jc w:val="right"/>
           <w:rPr>
@@ -10746,7 +10752,7 @@
       </w:p>
       <w:p>
         <w:pPr>
-          <w:pStyle w:val="a9"/>
+          <w:pStyle w:val="Footer"/>
           <w:spacing w:before="0"/>
           <w:jc w:val="right"/>
         </w:pPr>
@@ -10758,7 +10764,7 @@
   </w:sdt>
   <w:p>
     <w:pPr>
-      <w:pStyle w:val="a9"/>
+      <w:pStyle w:val="Footer"/>
       <w:spacing w:before="0"/>
       <w:jc w:val="right"/>
     </w:pPr>
@@ -10798,7 +10804,7 @@
 </file>
 
 <file path=word/footnotes.xml><?xml version="1.0" encoding="utf-8"?>
-<w:footnotes xmlns:wpc="http://schemas.microsoft.com/office/word/2010/wordprocessingCanvas" xmlns:cx="http://schemas.microsoft.com/office/drawing/2014/chartex" xmlns:mc="http://schemas.openxmlformats.org/markup-compatibility/2006" xmlns:o="urn:schemas-microsoft-com:office:office" xmlns:r="http://schemas.openxmlformats.org/officeDocument/2006/relationships" xmlns:m="http://schemas.openxmlformats.org/officeDocument/2006/math" xmlns:v="urn:schemas-microsoft-com:vml" xmlns:wp14="http://schemas.microsoft.com/office/word/2010/wordprocessingDrawing" xmlns:wp="http://schemas.openxmlformats.org/drawingml/2006/wordprocessingDrawing" xmlns:w10="urn:schemas-microsoft-com:office:word" xmlns:w="http://schemas.openxmlformats.org/wordprocessingml/2006/main" xmlns:w14="http://schemas.microsoft.com/office/word/2010/wordml" xmlns:w15="http://schemas.microsoft.com/office/word/2012/wordml" xmlns:w16se="http://schemas.microsoft.com/office/word/2015/wordml/symex" xmlns:wpg="http://schemas.microsoft.com/office/word/2010/wordprocessingGroup" xmlns:wpi="http://schemas.microsoft.com/office/word/2010/wordprocessingInk" xmlns:wne="http://schemas.microsoft.com/office/word/2006/wordml" xmlns:wps="http://schemas.microsoft.com/office/word/2010/wordprocessingShape" mc:Ignorable="w14 w15 w16se wp14">
+<w:footnotes xmlns:wpc="http://schemas.microsoft.com/office/word/2010/wordprocessingCanvas" xmlns:cx="http://schemas.microsoft.com/office/drawing/2014/chartex" xmlns:cx1="http://schemas.microsoft.com/office/drawing/2015/9/8/chartex" xmlns:cx2="http://schemas.microsoft.com/office/drawing/2015/10/21/chartex" xmlns:cx3="http://schemas.microsoft.com/office/drawing/2016/5/9/chartex" xmlns:cx4="http://schemas.microsoft.com/office/drawing/2016/5/10/chartex" xmlns:cx5="http://schemas.microsoft.com/office/drawing/2016/5/11/chartex" xmlns:cx6="http://schemas.microsoft.com/office/drawing/2016/5/12/chartex" xmlns:cx7="http://schemas.microsoft.com/office/drawing/2016/5/13/chartex" xmlns:cx8="http://schemas.microsoft.com/office/drawing/2016/5/14/chartex" xmlns:mc="http://schemas.openxmlformats.org/markup-compatibility/2006" xmlns:aink="http://schemas.microsoft.com/office/drawing/2016/ink" xmlns:am3d="http://schemas.microsoft.com/office/drawing/2017/model3d" xmlns:o="urn:schemas-microsoft-com:office:office" xmlns:r="http://schemas.openxmlformats.org/officeDocument/2006/relationships" xmlns:m="http://schemas.openxmlformats.org/officeDocument/2006/math" xmlns:v="urn:schemas-microsoft-com:vml" xmlns:wp14="http://schemas.microsoft.com/office/word/2010/wordprocessingDrawing" xmlns:wp="http://schemas.openxmlformats.org/drawingml/2006/wordprocessingDrawing" xmlns:w10="urn:schemas-microsoft-com:office:word" xmlns:w="http://schemas.openxmlformats.org/wordprocessingml/2006/main" xmlns:w14="http://schemas.microsoft.com/office/word/2010/wordml" xmlns:w15="http://schemas.microsoft.com/office/word/2012/wordml" xmlns:w16cex="http://schemas.microsoft.com/office/word/2018/wordml/cex" xmlns:w16cid="http://schemas.microsoft.com/office/word/2016/wordml/cid" xmlns:w16="http://schemas.microsoft.com/office/word/2018/wordml" xmlns:w16se="http://schemas.microsoft.com/office/word/2015/wordml/symex" xmlns:wpg="http://schemas.microsoft.com/office/word/2010/wordprocessingGroup" xmlns:wpi="http://schemas.microsoft.com/office/word/2010/wordprocessingInk" xmlns:wne="http://schemas.microsoft.com/office/word/2006/wordml" xmlns:wps="http://schemas.microsoft.com/office/word/2010/wordprocessingShape" mc:Ignorable="w14 w15 w16se w16cid w16 w16cex wp14">
   <w:footnote w:type="separator" w:id="-1">
     <w:p>
       <w:pPr>
@@ -10823,10 +10829,10 @@
 </file>
 
 <file path=word/header1.xml><?xml version="1.0" encoding="utf-8"?>
-<w:hdr xmlns:wpc="http://schemas.microsoft.com/office/word/2010/wordprocessingCanvas" xmlns:cx="http://schemas.microsoft.com/office/drawing/2014/chartex" xmlns:mc="http://schemas.openxmlformats.org/markup-compatibility/2006" xmlns:o="urn:schemas-microsoft-com:office:office" xmlns:r="http://schemas.openxmlformats.org/officeDocument/2006/relationships" xmlns:m="http://schemas.openxmlformats.org/officeDocument/2006/math" xmlns:v="urn:schemas-microsoft-com:vml" xmlns:wp14="http://schemas.microsoft.com/office/word/2010/wordprocessingDrawing" xmlns:wp="http://schemas.openxmlformats.org/drawingml/2006/wordprocessingDrawing" xmlns:w10="urn:schemas-microsoft-com:office:word" xmlns:w="http://schemas.openxmlformats.org/wordprocessingml/2006/main" xmlns:w14="http://schemas.microsoft.com/office/word/2010/wordml" xmlns:w15="http://schemas.microsoft.com/office/word/2012/wordml" xmlns:w16se="http://schemas.microsoft.com/office/word/2015/wordml/symex" xmlns:wpg="http://schemas.microsoft.com/office/word/2010/wordprocessingGroup" xmlns:wpi="http://schemas.microsoft.com/office/word/2010/wordprocessingInk" xmlns:wne="http://schemas.microsoft.com/office/word/2006/wordml" xmlns:wps="http://schemas.microsoft.com/office/word/2010/wordprocessingShape" mc:Ignorable="w14 w15 w16se wp14">
+<w:hdr xmlns:wpc="http://schemas.microsoft.com/office/word/2010/wordprocessingCanvas" xmlns:cx="http://schemas.microsoft.com/office/drawing/2014/chartex" xmlns:cx1="http://schemas.microsoft.com/office/drawing/2015/9/8/chartex" xmlns:cx2="http://schemas.microsoft.com/office/drawing/2015/10/21/chartex" xmlns:cx3="http://schemas.microsoft.com/office/drawing/2016/5/9/chartex" xmlns:cx4="http://schemas.microsoft.com/office/drawing/2016/5/10/chartex" xmlns:cx5="http://schemas.microsoft.com/office/drawing/2016/5/11/chartex" xmlns:cx6="http://schemas.microsoft.com/office/drawing/2016/5/12/chartex" xmlns:cx7="http://schemas.microsoft.com/office/drawing/2016/5/13/chartex" xmlns:cx8="http://schemas.microsoft.com/office/drawing/2016/5/14/chartex" xmlns:mc="http://schemas.openxmlformats.org/markup-compatibility/2006" xmlns:aink="http://schemas.microsoft.com/office/drawing/2016/ink" xmlns:am3d="http://schemas.microsoft.com/office/drawing/2017/model3d" xmlns:o="urn:schemas-microsoft-com:office:office" xmlns:r="http://schemas.openxmlformats.org/officeDocument/2006/relationships" xmlns:m="http://schemas.openxmlformats.org/officeDocument/2006/math" xmlns:v="urn:schemas-microsoft-com:vml" xmlns:wp14="http://schemas.microsoft.com/office/word/2010/wordprocessingDrawing" xmlns:wp="http://schemas.openxmlformats.org/drawingml/2006/wordprocessingDrawing" xmlns:w10="urn:schemas-microsoft-com:office:word" xmlns:w="http://schemas.openxmlformats.org/wordprocessingml/2006/main" xmlns:w14="http://schemas.microsoft.com/office/word/2010/wordml" xmlns:w15="http://schemas.microsoft.com/office/word/2012/wordml" xmlns:w16cex="http://schemas.microsoft.com/office/word/2018/wordml/cex" xmlns:w16cid="http://schemas.microsoft.com/office/word/2016/wordml/cid" xmlns:w16="http://schemas.microsoft.com/office/word/2018/wordml" xmlns:w16se="http://schemas.microsoft.com/office/word/2015/wordml/symex" xmlns:wpg="http://schemas.microsoft.com/office/word/2010/wordprocessingGroup" xmlns:wpi="http://schemas.microsoft.com/office/word/2010/wordprocessingInk" xmlns:wne="http://schemas.microsoft.com/office/word/2006/wordml" xmlns:wps="http://schemas.microsoft.com/office/word/2010/wordprocessingShape" mc:Ignorable="w14 w15 w16se w16cid w16 w16cex wp14">
   <w:p>
     <w:pPr>
-      <w:pStyle w:val="a7"/>
+      <w:pStyle w:val="Header"/>
     </w:pPr>
     <w:r>
       <w:rPr>
@@ -10970,7 +10976,7 @@
             </wp:anchor>
           </w:drawing>
         </mc:Choice>
-        <mc:Fallback xmlns:a="http://schemas.openxmlformats.org/drawingml/2006/main" xmlns:wp14="http://schemas.microsoft.com/office/word/2010/wordml" xmlns:w16="http://schemas.microsoft.com/office/word/2018/wordml" xmlns:w16cid="http://schemas.microsoft.com/office/word/2016/wordml/cid" xmlns:w16cex="http://schemas.microsoft.com/office/word/2018/wordml/cex" xmlns:am3d="http://schemas.microsoft.com/office/drawing/2017/model3d" xmlns:aink="http://schemas.microsoft.com/office/drawing/2016/ink" xmlns:cx8="http://schemas.microsoft.com/office/drawing/2016/5/14/chartex" xmlns:cx7="http://schemas.microsoft.com/office/drawing/2016/5/13/chartex" xmlns:cx6="http://schemas.microsoft.com/office/drawing/2016/5/12/chartex" xmlns:cx5="http://schemas.microsoft.com/office/drawing/2016/5/11/chartex" xmlns:cx4="http://schemas.microsoft.com/office/drawing/2016/5/10/chartex" xmlns:cx3="http://schemas.microsoft.com/office/drawing/2016/5/9/chartex" xmlns:cx2="http://schemas.microsoft.com/office/drawing/2015/10/21/chartex" xmlns:cx1="http://schemas.microsoft.com/office/drawing/2015/9/8/chartex">
+        <mc:Fallback xmlns:wp14="http://schemas.microsoft.com/office/word/2010/wordml" xmlns:a="http://schemas.openxmlformats.org/drawingml/2006/main">
           <w:pict w14:anchorId="40FFD997">
             <v:group id="Група 2" style="position:absolute;margin-left:0;margin-top:0;width:18pt;height:10in;z-index:251659264;mso-width-percent:30;mso-height-percent:909;mso-left-percent:45;mso-position-horizontal-relative:page;mso-position-vertical:center;mso-position-vertical-relative:page;mso-width-percent:30;mso-height-percent:909;mso-left-percent:45" alt="Декоративна странична лента с един дълъг, тънък вертикален правоъгълник, след това интервал и малък квадрат отдолу" coordsize="2286,91440" o:spid="_x0000_s1026" w14:anchorId="28A6F82B" o:gfxdata="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">
               <v:rect id="Правоъгълник 39" style="position:absolute;width:2286;height:87820;visibility:visible;mso-wrap-style:square;v-text-anchor:middle" o:spid="_x0000_s1027" fillcolor="#b85a22 [2405]" stroked="f" strokeweight="1pt" o:gfxdata="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"/>
@@ -10990,7 +10996,7 @@
 </file>
 
 <file path=word/numbering.xml><?xml version="1.0" encoding="utf-8"?>
-<w:numbering xmlns:wpc="http://schemas.microsoft.com/office/word/2010/wordprocessingCanvas" xmlns:cx="http://schemas.microsoft.com/office/drawing/2014/chartex" xmlns:mc="http://schemas.openxmlformats.org/markup-compatibility/2006" xmlns:o="urn:schemas-microsoft-com:office:office" xmlns:r="http://schemas.openxmlformats.org/officeDocument/2006/relationships" xmlns:m="http://schemas.openxmlformats.org/officeDocument/2006/math" xmlns:v="urn:schemas-microsoft-com:vml" xmlns:wp14="http://schemas.microsoft.com/office/word/2010/wordprocessingDrawing" xmlns:wp="http://schemas.openxmlformats.org/drawingml/2006/wordprocessingDrawing" xmlns:w10="urn:schemas-microsoft-com:office:word" xmlns:w="http://schemas.openxmlformats.org/wordprocessingml/2006/main" xmlns:w14="http://schemas.microsoft.com/office/word/2010/wordml" xmlns:w15="http://schemas.microsoft.com/office/word/2012/wordml" xmlns:w16se="http://schemas.microsoft.com/office/word/2015/wordml/symex" xmlns:wpg="http://schemas.microsoft.com/office/word/2010/wordprocessingGroup" xmlns:wpi="http://schemas.microsoft.com/office/word/2010/wordprocessingInk" xmlns:wne="http://schemas.microsoft.com/office/word/2006/wordml" xmlns:wps="http://schemas.microsoft.com/office/word/2010/wordprocessingShape" mc:Ignorable="w14 w15 w16se wp14">
+<w:numbering xmlns:wpc="http://schemas.microsoft.com/office/word/2010/wordprocessingCanvas" xmlns:cx="http://schemas.microsoft.com/office/drawing/2014/chartex" xmlns:cx1="http://schemas.microsoft.com/office/drawing/2015/9/8/chartex" xmlns:cx2="http://schemas.microsoft.com/office/drawing/2015/10/21/chartex" xmlns:cx3="http://schemas.microsoft.com/office/drawing/2016/5/9/chartex" xmlns:cx4="http://schemas.microsoft.com/office/drawing/2016/5/10/chartex" xmlns:cx5="http://schemas.microsoft.com/office/drawing/2016/5/11/chartex" xmlns:cx6="http://schemas.microsoft.com/office/drawing/2016/5/12/chartex" xmlns:cx7="http://schemas.microsoft.com/office/drawing/2016/5/13/chartex" xmlns:cx8="http://schemas.microsoft.com/office/drawing/2016/5/14/chartex" xmlns:mc="http://schemas.openxmlformats.org/markup-compatibility/2006" xmlns:aink="http://schemas.microsoft.com/office/drawing/2016/ink" xmlns:am3d="http://schemas.microsoft.com/office/drawing/2017/model3d" xmlns:o="urn:schemas-microsoft-com:office:office" xmlns:r="http://schemas.openxmlformats.org/officeDocument/2006/relationships" xmlns:m="http://schemas.openxmlformats.org/officeDocument/2006/math" xmlns:v="urn:schemas-microsoft-com:vml" xmlns:wp14="http://schemas.microsoft.com/office/word/2010/wordprocessingDrawing" xmlns:wp="http://schemas.openxmlformats.org/drawingml/2006/wordprocessingDrawing" xmlns:w10="urn:schemas-microsoft-com:office:word" xmlns:w="http://schemas.openxmlformats.org/wordprocessingml/2006/main" xmlns:w14="http://schemas.microsoft.com/office/word/2010/wordml" xmlns:w15="http://schemas.microsoft.com/office/word/2012/wordml" xmlns:w16cex="http://schemas.microsoft.com/office/word/2018/wordml/cex" xmlns:w16cid="http://schemas.microsoft.com/office/word/2016/wordml/cid" xmlns:w16="http://schemas.microsoft.com/office/word/2018/wordml" xmlns:w16se="http://schemas.microsoft.com/office/word/2015/wordml/symex" xmlns:wpg="http://schemas.microsoft.com/office/word/2010/wordprocessingGroup" xmlns:wpi="http://schemas.microsoft.com/office/word/2010/wordprocessingInk" xmlns:wne="http://schemas.microsoft.com/office/word/2006/wordml" xmlns:wps="http://schemas.microsoft.com/office/word/2010/wordprocessingShape" mc:Ignorable="w14 w15 w16se w16cid w16 w16cex wp14">
   <w:abstractNum w:abstractNumId="0" w15:restartNumberingAfterBreak="0">
     <w:nsid w:val="FFFFFF7C"/>
     <w:multiLevelType w:val="singleLevel"/>
@@ -11146,7 +11152,7 @@
     <w:lvl w:ilvl="0">
       <w:start w:val="1"/>
       <w:numFmt w:val="decimal"/>
-      <w:pStyle w:val="a"/>
+      <w:pStyle w:val="ListNumber"/>
       <w:suff w:val="nothing"/>
       <w:lvlText w:val="%1"/>
       <w:lvlJc w:val="left"/>
@@ -11165,7 +11171,7 @@
     <w:lvl w:ilvl="0">
       <w:start w:val="1"/>
       <w:numFmt w:val="bullet"/>
-      <w:pStyle w:val="a0"/>
+      <w:pStyle w:val="ListBullet"/>
       <w:lvlText w:val=""/>
       <w:lvlJc w:val="left"/>
       <w:pPr>
@@ -11383,7 +11389,7 @@
 </file>
 
 <file path=word/styles.xml><?xml version="1.0" encoding="utf-8"?>
-<w:styles xmlns:mc="http://schemas.openxmlformats.org/markup-compatibility/2006" xmlns:r="http://schemas.openxmlformats.org/officeDocument/2006/relationships" xmlns:w="http://schemas.openxmlformats.org/wordprocessingml/2006/main" xmlns:w14="http://schemas.microsoft.com/office/word/2010/wordml" xmlns:w15="http://schemas.microsoft.com/office/word/2012/wordml" xmlns:w16se="http://schemas.microsoft.com/office/word/2015/wordml/symex" mc:Ignorable="w14 w15 w16se">
+<w:styles xmlns:mc="http://schemas.openxmlformats.org/markup-compatibility/2006" xmlns:r="http://schemas.openxmlformats.org/officeDocument/2006/relationships" xmlns:w="http://schemas.openxmlformats.org/wordprocessingml/2006/main" xmlns:w14="http://schemas.microsoft.com/office/word/2010/wordml" xmlns:w15="http://schemas.microsoft.com/office/word/2012/wordml" xmlns:w16cex="http://schemas.microsoft.com/office/word/2018/wordml/cex" xmlns:w16cid="http://schemas.microsoft.com/office/word/2016/wordml/cid" xmlns:w16="http://schemas.microsoft.com/office/word/2018/wordml" xmlns:w16se="http://schemas.microsoft.com/office/word/2015/wordml/symex" mc:Ignorable="w14 w15 w16se w16cid w16 w16cex">
   <w:docDefaults>
     <w:rPrDefault>
       <w:rPr>
@@ -11399,7 +11405,7 @@
       </w:pPr>
     </w:pPrDefault>
   </w:docDefaults>
-  <w:latentStyles w:defLockedState="0" w:defUIPriority="99" w:defSemiHidden="0" w:defUnhideWhenUsed="0" w:defQFormat="0" w:count="371">
+  <w:latentStyles w:defLockedState="0" w:defUIPriority="99" w:defSemiHidden="0" w:defUnhideWhenUsed="0" w:defQFormat="0" w:count="376">
     <w:lsdException w:name="Normal" w:uiPriority="0" w:qFormat="1"/>
     <w:lsdException w:name="heading 1" w:uiPriority="9" w:qFormat="1"/>
     <w:lsdException w:name="heading 2" w:semiHidden="1" w:uiPriority="9" w:unhideWhenUsed="1" w:qFormat="1"/>
@@ -11505,7 +11511,6 @@
     <w:lsdException w:name="HTML Sample" w:semiHidden="1" w:unhideWhenUsed="1"/>
     <w:lsdException w:name="HTML Typewriter" w:semiHidden="1" w:unhideWhenUsed="1"/>
     <w:lsdException w:name="HTML Variable" w:semiHidden="1" w:unhideWhenUsed="1"/>
-    <w:lsdException w:name="Normal Table" w:semiHidden="1" w:unhideWhenUsed="1"/>
     <w:lsdException w:name="annotation subject" w:semiHidden="1" w:unhideWhenUsed="1"/>
     <w:lsdException w:name="No List" w:semiHidden="1" w:unhideWhenUsed="1"/>
     <w:lsdException w:name="Outline List 1" w:semiHidden="1" w:unhideWhenUsed="1"/>
@@ -11548,11 +11553,8 @@
     <w:lsdException w:name="Table Contemporary" w:semiHidden="1" w:unhideWhenUsed="1"/>
     <w:lsdException w:name="Table Elegant" w:semiHidden="1" w:unhideWhenUsed="1"/>
     <w:lsdException w:name="Table Professional" w:semiHidden="1" w:unhideWhenUsed="1"/>
-    <w:lsdException w:name="Table Subtle 1" w:semiHidden="1" w:unhideWhenUsed="1"/>
     <w:lsdException w:name="Table Subtle 2" w:semiHidden="1" w:unhideWhenUsed="1"/>
     <w:lsdException w:name="Table Web 1" w:semiHidden="1" w:unhideWhenUsed="1"/>
-    <w:lsdException w:name="Table Web 2" w:semiHidden="1" w:unhideWhenUsed="1"/>
-    <w:lsdException w:name="Table Web 3" w:semiHidden="1" w:unhideWhenUsed="1"/>
     <w:lsdException w:name="Balloon Text" w:semiHidden="1" w:unhideWhenUsed="1"/>
     <w:lsdException w:name="Table Grid" w:uiPriority="39"/>
     <w:lsdException w:name="Table Theme" w:semiHidden="1" w:unhideWhenUsed="1"/>
@@ -11771,8 +11773,13 @@
     <w:lsdException w:name="List Table 5 Dark Accent 6" w:uiPriority="50"/>
     <w:lsdException w:name="List Table 6 Colorful Accent 6" w:uiPriority="51"/>
     <w:lsdException w:name="List Table 7 Colorful Accent 6" w:uiPriority="52"/>
+    <w:lsdException w:name="Mention" w:semiHidden="1" w:unhideWhenUsed="1"/>
+    <w:lsdException w:name="Smart Hyperlink" w:semiHidden="1" w:unhideWhenUsed="1"/>
+    <w:lsdException w:name="Hashtag" w:semiHidden="1" w:unhideWhenUsed="1"/>
+    <w:lsdException w:name="Unresolved Mention" w:semiHidden="1" w:unhideWhenUsed="1"/>
+    <w:lsdException w:name="Smart Link" w:semiHidden="1" w:unhideWhenUsed="1"/>
   </w:latentStyles>
-  <w:style w:type="paragraph" w:default="1" w:styleId="a1">
+  <w:style w:type="paragraph" w:default="1" w:styleId="Normal">
     <w:name w:val="Normal"/>
     <w:qFormat/>
     <w:rsid w:val="00A70318"/>
@@ -11783,11 +11790,11 @@
       <w14:ligatures w14:val="standard"/>
     </w:rPr>
   </w:style>
-  <w:style w:type="paragraph" w:styleId="1">
+  <w:style w:type="paragraph" w:styleId="Heading1">
     <w:name w:val="heading 1"/>
-    <w:basedOn w:val="a1"/>
-    <w:next w:val="2"/>
-    <w:link w:val="10"/>
+    <w:basedOn w:val="Normal"/>
+    <w:next w:val="Heading2"/>
+    <w:link w:val="Heading1Char"/>
     <w:uiPriority w:val="9"/>
     <w:qFormat/>
     <w:rsid w:val="004F4B35"/>
@@ -11806,11 +11813,11 @@
       <w:szCs w:val="28"/>
     </w:rPr>
   </w:style>
-  <w:style w:type="paragraph" w:styleId="2">
+  <w:style w:type="paragraph" w:styleId="Heading2">
     <w:name w:val="heading 2"/>
-    <w:basedOn w:val="a1"/>
-    <w:next w:val="3"/>
-    <w:link w:val="20"/>
+    <w:basedOn w:val="Normal"/>
+    <w:next w:val="Heading3"/>
+    <w:link w:val="Heading2Char"/>
     <w:uiPriority w:val="9"/>
     <w:unhideWhenUsed/>
     <w:qFormat/>
@@ -11836,10 +11843,10 @@
       <w:szCs w:val="24"/>
     </w:rPr>
   </w:style>
-  <w:style w:type="paragraph" w:styleId="3">
+  <w:style w:type="paragraph" w:styleId="Heading3">
     <w:name w:val="heading 3"/>
-    <w:basedOn w:val="a1"/>
-    <w:link w:val="30"/>
+    <w:basedOn w:val="Normal"/>
+    <w:link w:val="Heading3Char"/>
     <w:uiPriority w:val="9"/>
     <w:unhideWhenUsed/>
     <w:qFormat/>
@@ -11861,11 +11868,11 @@
       <w:szCs w:val="24"/>
     </w:rPr>
   </w:style>
-  <w:style w:type="paragraph" w:styleId="4">
+  <w:style w:type="paragraph" w:styleId="Heading4">
     <w:name w:val="heading 4"/>
-    <w:basedOn w:val="a1"/>
-    <w:next w:val="a1"/>
-    <w:link w:val="40"/>
+    <w:basedOn w:val="Normal"/>
+    <w:next w:val="Normal"/>
+    <w:link w:val="Heading4Char"/>
     <w:uiPriority w:val="9"/>
     <w:semiHidden/>
     <w:unhideWhenUsed/>
@@ -11885,11 +11892,11 @@
       <w:sz w:val="24"/>
     </w:rPr>
   </w:style>
-  <w:style w:type="paragraph" w:styleId="5">
+  <w:style w:type="paragraph" w:styleId="Heading5">
     <w:name w:val="heading 5"/>
-    <w:basedOn w:val="a1"/>
-    <w:next w:val="a1"/>
-    <w:link w:val="50"/>
+    <w:basedOn w:val="Normal"/>
+    <w:next w:val="Normal"/>
+    <w:link w:val="Heading5Char"/>
     <w:uiPriority w:val="9"/>
     <w:semiHidden/>
     <w:unhideWhenUsed/>
@@ -11908,11 +11915,11 @@
       <w:sz w:val="24"/>
     </w:rPr>
   </w:style>
-  <w:style w:type="paragraph" w:styleId="6">
+  <w:style w:type="paragraph" w:styleId="Heading6">
     <w:name w:val="heading 6"/>
-    <w:basedOn w:val="a1"/>
-    <w:next w:val="a1"/>
-    <w:link w:val="60"/>
+    <w:basedOn w:val="Normal"/>
+    <w:next w:val="Normal"/>
+    <w:link w:val="Heading6Char"/>
     <w:uiPriority w:val="9"/>
     <w:semiHidden/>
     <w:unhideWhenUsed/>
@@ -11929,11 +11936,11 @@
       <w:color w:val="7B3C17" w:themeColor="accent2" w:themeShade="80"/>
     </w:rPr>
   </w:style>
-  <w:style w:type="paragraph" w:styleId="7">
+  <w:style w:type="paragraph" w:styleId="Heading7">
     <w:name w:val="heading 7"/>
-    <w:basedOn w:val="a1"/>
-    <w:next w:val="a1"/>
-    <w:link w:val="70"/>
+    <w:basedOn w:val="Normal"/>
+    <w:next w:val="Normal"/>
+    <w:link w:val="Heading7Char"/>
     <w:uiPriority w:val="9"/>
     <w:semiHidden/>
     <w:unhideWhenUsed/>
@@ -11952,11 +11959,11 @@
       <w:color w:val="7B3C17" w:themeColor="accent2" w:themeShade="80"/>
     </w:rPr>
   </w:style>
-  <w:style w:type="paragraph" w:styleId="8">
+  <w:style w:type="paragraph" w:styleId="Heading8">
     <w:name w:val="heading 8"/>
-    <w:basedOn w:val="a1"/>
-    <w:next w:val="a1"/>
-    <w:link w:val="80"/>
+    <w:basedOn w:val="Normal"/>
+    <w:next w:val="Normal"/>
+    <w:link w:val="Heading8Char"/>
     <w:uiPriority w:val="9"/>
     <w:semiHidden/>
     <w:unhideWhenUsed/>
@@ -11973,11 +11980,11 @@
       <w:szCs w:val="21"/>
     </w:rPr>
   </w:style>
-  <w:style w:type="paragraph" w:styleId="9">
+  <w:style w:type="paragraph" w:styleId="Heading9">
     <w:name w:val="heading 9"/>
-    <w:basedOn w:val="a1"/>
-    <w:next w:val="a1"/>
-    <w:link w:val="90"/>
+    <w:basedOn w:val="Normal"/>
+    <w:next w:val="Normal"/>
+    <w:link w:val="Heading9Char"/>
     <w:uiPriority w:val="9"/>
     <w:semiHidden/>
     <w:unhideWhenUsed/>
@@ -11996,13 +12003,13 @@
       <w:szCs w:val="21"/>
     </w:rPr>
   </w:style>
-  <w:style w:type="character" w:default="1" w:styleId="a2">
+  <w:style w:type="character" w:default="1" w:styleId="DefaultParagraphFont">
     <w:name w:val="Default Paragraph Font"/>
     <w:uiPriority w:val="1"/>
     <w:semiHidden/>
     <w:unhideWhenUsed/>
   </w:style>
-  <w:style w:type="table" w:default="1" w:styleId="a3">
+  <w:style w:type="table" w:default="1" w:styleId="TableNormal">
     <w:name w:val="Normal Table"/>
     <w:uiPriority w:val="99"/>
     <w:semiHidden/>
@@ -12017,15 +12024,15 @@
       </w:tblCellMar>
     </w:tblPr>
   </w:style>
-  <w:style w:type="numbering" w:default="1" w:styleId="a4">
+  <w:style w:type="numbering" w:default="1" w:styleId="NoList">
     <w:name w:val="No List"/>
     <w:uiPriority w:val="99"/>
     <w:semiHidden/>
     <w:unhideWhenUsed/>
   </w:style>
-  <w:style w:type="paragraph" w:styleId="a5">
+  <w:style w:type="paragraph" w:styleId="MacroText">
     <w:name w:val="macro"/>
-    <w:link w:val="a6"/>
+    <w:link w:val="MacroTextChar"/>
     <w:uiPriority w:val="99"/>
     <w:semiHidden/>
     <w:unhideWhenUsed/>
@@ -12052,10 +12059,10 @@
       <w14:ligatures w14:val="standard"/>
     </w:rPr>
   </w:style>
-  <w:style w:type="character" w:customStyle="1" w:styleId="a6">
-    <w:name w:val="Текст на макрос Знак"/>
-    <w:basedOn w:val="a2"/>
-    <w:link w:val="a5"/>
+  <w:style w:type="character" w:customStyle="1" w:styleId="MacroTextChar">
+    <w:name w:val="Macro Text Char"/>
+    <w:basedOn w:val="DefaultParagraphFont"/>
+    <w:link w:val="MacroText"/>
     <w:uiPriority w:val="99"/>
     <w:semiHidden/>
     <w:rsid w:val="006E48F3"/>
@@ -12067,40 +12074,40 @@
       <w14:ligatures w14:val="standard"/>
     </w:rPr>
   </w:style>
-  <w:style w:type="paragraph" w:styleId="a7">
+  <w:style w:type="paragraph" w:styleId="Header">
     <w:name w:val="header"/>
-    <w:basedOn w:val="a1"/>
-    <w:link w:val="a8"/>
+    <w:basedOn w:val="Normal"/>
+    <w:link w:val="HeaderChar"/>
     <w:uiPriority w:val="99"/>
     <w:unhideWhenUsed/>
     <w:rsid w:val="008F07DC"/>
   </w:style>
-  <w:style w:type="character" w:customStyle="1" w:styleId="a8">
-    <w:name w:val="Горен колонтитул Знак"/>
-    <w:basedOn w:val="a2"/>
-    <w:link w:val="a7"/>
+  <w:style w:type="character" w:customStyle="1" w:styleId="HeaderChar">
+    <w:name w:val="Header Char"/>
+    <w:basedOn w:val="DefaultParagraphFont"/>
+    <w:link w:val="Header"/>
     <w:uiPriority w:val="99"/>
     <w:rsid w:val="008F07DC"/>
   </w:style>
-  <w:style w:type="paragraph" w:styleId="a9">
+  <w:style w:type="paragraph" w:styleId="Footer">
     <w:name w:val="footer"/>
-    <w:basedOn w:val="a1"/>
-    <w:link w:val="aa"/>
+    <w:basedOn w:val="Normal"/>
+    <w:link w:val="FooterChar"/>
     <w:uiPriority w:val="99"/>
     <w:unhideWhenUsed/>
     <w:rsid w:val="008F07DC"/>
   </w:style>
-  <w:style w:type="character" w:customStyle="1" w:styleId="aa">
-    <w:name w:val="Долен колонтитул Знак"/>
-    <w:basedOn w:val="a2"/>
-    <w:link w:val="a9"/>
+  <w:style w:type="character" w:customStyle="1" w:styleId="FooterChar">
+    <w:name w:val="Footer Char"/>
+    <w:basedOn w:val="DefaultParagraphFont"/>
+    <w:link w:val="Footer"/>
     <w:uiPriority w:val="99"/>
     <w:rsid w:val="008F07DC"/>
   </w:style>
-  <w:style w:type="character" w:customStyle="1" w:styleId="30">
-    <w:name w:val="Заглавие 3 Знак"/>
-    <w:basedOn w:val="a2"/>
-    <w:link w:val="3"/>
+  <w:style w:type="character" w:customStyle="1" w:styleId="Heading3Char">
+    <w:name w:val="Heading 3 Char"/>
+    <w:basedOn w:val="DefaultParagraphFont"/>
+    <w:link w:val="Heading3"/>
     <w:uiPriority w:val="9"/>
     <w:rsid w:val="007A679B"/>
     <w:rPr>
@@ -12116,10 +12123,10 @@
       <w14:ligatures w14:val="standard"/>
     </w:rPr>
   </w:style>
-  <w:style w:type="paragraph" w:styleId="ab">
+  <w:style w:type="paragraph" w:styleId="Title">
     <w:name w:val="Title"/>
-    <w:basedOn w:val="a1"/>
-    <w:link w:val="ac"/>
+    <w:basedOn w:val="Normal"/>
+    <w:link w:val="TitleChar"/>
     <w:uiPriority w:val="3"/>
     <w:qFormat/>
     <w:rsid w:val="00906393"/>
@@ -12134,10 +12141,10 @@
       <w:szCs w:val="52"/>
     </w:rPr>
   </w:style>
-  <w:style w:type="character" w:customStyle="1" w:styleId="ac">
-    <w:name w:val="Заглавие Знак"/>
-    <w:basedOn w:val="a2"/>
-    <w:link w:val="ab"/>
+  <w:style w:type="character" w:customStyle="1" w:styleId="TitleChar">
+    <w:name w:val="Title Char"/>
+    <w:basedOn w:val="DefaultParagraphFont"/>
+    <w:link w:val="Title"/>
     <w:uiPriority w:val="3"/>
     <w:rsid w:val="00906393"/>
     <w:rPr>
@@ -12151,10 +12158,10 @@
       <w14:ligatures w14:val="standard"/>
     </w:rPr>
   </w:style>
-  <w:style w:type="paragraph" w:styleId="ad">
+  <w:style w:type="paragraph" w:styleId="Subtitle">
     <w:name w:val="Subtitle"/>
-    <w:basedOn w:val="a1"/>
-    <w:link w:val="ae"/>
+    <w:basedOn w:val="Normal"/>
+    <w:link w:val="SubtitleChar"/>
     <w:uiPriority w:val="1"/>
     <w:qFormat/>
     <w:rsid w:val="00906393"/>
@@ -12168,10 +12175,10 @@
       <w:szCs w:val="28"/>
     </w:rPr>
   </w:style>
-  <w:style w:type="character" w:customStyle="1" w:styleId="ae">
-    <w:name w:val="Подзаглавие Знак"/>
-    <w:basedOn w:val="a2"/>
-    <w:link w:val="ad"/>
+  <w:style w:type="character" w:customStyle="1" w:styleId="SubtitleChar">
+    <w:name w:val="Subtitle Char"/>
+    <w:basedOn w:val="DefaultParagraphFont"/>
+    <w:link w:val="Subtitle"/>
     <w:uiPriority w:val="1"/>
     <w:rsid w:val="00906393"/>
     <w:rPr>
@@ -12184,10 +12191,10 @@
       <w14:ligatures w14:val="standard"/>
     </w:rPr>
   </w:style>
-  <w:style w:type="character" w:customStyle="1" w:styleId="80">
-    <w:name w:val="Заглавие 8 Знак"/>
-    <w:basedOn w:val="a2"/>
-    <w:link w:val="8"/>
+  <w:style w:type="character" w:customStyle="1" w:styleId="Heading8Char">
+    <w:name w:val="Heading 8 Char"/>
+    <w:basedOn w:val="DefaultParagraphFont"/>
+    <w:link w:val="Heading8"/>
     <w:uiPriority w:val="9"/>
     <w:semiHidden/>
     <w:rsid w:val="008F07DC"/>
@@ -12196,10 +12203,10 @@
       <w:szCs w:val="21"/>
     </w:rPr>
   </w:style>
-  <w:style w:type="character" w:customStyle="1" w:styleId="90">
-    <w:name w:val="Заглавие 9 Знак"/>
-    <w:basedOn w:val="a2"/>
-    <w:link w:val="9"/>
+  <w:style w:type="character" w:customStyle="1" w:styleId="Heading9Char">
+    <w:name w:val="Heading 9 Char"/>
+    <w:basedOn w:val="DefaultParagraphFont"/>
+    <w:link w:val="Heading9"/>
     <w:uiPriority w:val="9"/>
     <w:semiHidden/>
     <w:rsid w:val="008F07DC"/>
@@ -12210,9 +12217,9 @@
       <w:szCs w:val="21"/>
     </w:rPr>
   </w:style>
-  <w:style w:type="character" w:styleId="af">
+  <w:style w:type="character" w:styleId="IntenseEmphasis">
     <w:name w:val="Intense Emphasis"/>
-    <w:basedOn w:val="a2"/>
+    <w:basedOn w:val="DefaultParagraphFont"/>
     <w:uiPriority w:val="21"/>
     <w:semiHidden/>
     <w:unhideWhenUsed/>
@@ -12224,11 +12231,11 @@
       <w:color w:val="355D7E" w:themeColor="accent1" w:themeShade="80"/>
     </w:rPr>
   </w:style>
-  <w:style w:type="paragraph" w:styleId="af0">
+  <w:style w:type="paragraph" w:styleId="Quote">
     <w:name w:val="Quote"/>
-    <w:basedOn w:val="a1"/>
-    <w:next w:val="a1"/>
-    <w:link w:val="af1"/>
+    <w:basedOn w:val="Normal"/>
+    <w:next w:val="Normal"/>
+    <w:link w:val="QuoteChar"/>
     <w:uiPriority w:val="29"/>
     <w:semiHidden/>
     <w:unhideWhenUsed/>
@@ -12244,10 +12251,10 @@
       <w:color w:val="404040" w:themeColor="text1" w:themeTint="BF"/>
     </w:rPr>
   </w:style>
-  <w:style w:type="character" w:customStyle="1" w:styleId="af1">
-    <w:name w:val="Цитат Знак"/>
-    <w:basedOn w:val="a2"/>
-    <w:link w:val="af0"/>
+  <w:style w:type="character" w:customStyle="1" w:styleId="QuoteChar">
+    <w:name w:val="Quote Char"/>
+    <w:basedOn w:val="DefaultParagraphFont"/>
+    <w:link w:val="Quote"/>
     <w:uiPriority w:val="29"/>
     <w:semiHidden/>
     <w:rsid w:val="008F07DC"/>
@@ -12257,11 +12264,11 @@
       <w:color w:val="404040" w:themeColor="text1" w:themeTint="BF"/>
     </w:rPr>
   </w:style>
-  <w:style w:type="paragraph" w:styleId="af2">
+  <w:style w:type="paragraph" w:styleId="IntenseQuote">
     <w:name w:val="Intense Quote"/>
-    <w:basedOn w:val="a1"/>
-    <w:next w:val="a1"/>
-    <w:link w:val="af3"/>
+    <w:basedOn w:val="Normal"/>
+    <w:next w:val="Normal"/>
+    <w:link w:val="IntenseQuoteChar"/>
     <w:uiPriority w:val="30"/>
     <w:semiHidden/>
     <w:unhideWhenUsed/>
@@ -12281,10 +12288,10 @@
       <w:color w:val="355D7E" w:themeColor="accent1" w:themeShade="80"/>
     </w:rPr>
   </w:style>
-  <w:style w:type="character" w:customStyle="1" w:styleId="af3">
-    <w:name w:val="Интензивно цитиране Знак"/>
-    <w:basedOn w:val="a2"/>
-    <w:link w:val="af2"/>
+  <w:style w:type="character" w:customStyle="1" w:styleId="IntenseQuoteChar">
+    <w:name w:val="Intense Quote Char"/>
+    <w:basedOn w:val="DefaultParagraphFont"/>
+    <w:link w:val="IntenseQuote"/>
     <w:uiPriority w:val="30"/>
     <w:semiHidden/>
     <w:rsid w:val="008F07DC"/>
@@ -12294,9 +12301,9 @@
       <w:color w:val="355D7E" w:themeColor="accent1" w:themeShade="80"/>
     </w:rPr>
   </w:style>
-  <w:style w:type="character" w:styleId="af4">
+  <w:style w:type="character" w:styleId="IntenseReference">
     <w:name w:val="Intense Reference"/>
-    <w:basedOn w:val="a2"/>
+    <w:basedOn w:val="DefaultParagraphFont"/>
     <w:uiPriority w:val="32"/>
     <w:semiHidden/>
     <w:unhideWhenUsed/>
@@ -12311,10 +12318,10 @@
       <w:spacing w:val="5"/>
     </w:rPr>
   </w:style>
-  <w:style w:type="paragraph" w:styleId="af5">
+  <w:style w:type="paragraph" w:styleId="Caption">
     <w:name w:val="caption"/>
-    <w:basedOn w:val="a1"/>
-    <w:next w:val="a1"/>
+    <w:basedOn w:val="Normal"/>
+    <w:next w:val="Normal"/>
     <w:uiPriority w:val="35"/>
     <w:semiHidden/>
     <w:unhideWhenUsed/>
@@ -12330,10 +12337,10 @@
       <w:szCs w:val="18"/>
     </w:rPr>
   </w:style>
-  <w:style w:type="character" w:customStyle="1" w:styleId="10">
-    <w:name w:val="Заглавие 1 Знак"/>
-    <w:basedOn w:val="a2"/>
-    <w:link w:val="1"/>
+  <w:style w:type="character" w:customStyle="1" w:styleId="Heading1Char">
+    <w:name w:val="Heading 1 Char"/>
+    <w:basedOn w:val="DefaultParagraphFont"/>
+    <w:link w:val="Heading1"/>
     <w:uiPriority w:val="9"/>
     <w:rsid w:val="004F4B35"/>
     <w:rPr>
@@ -12347,10 +12354,10 @@
       <w14:ligatures w14:val="standard"/>
     </w:rPr>
   </w:style>
-  <w:style w:type="paragraph" w:styleId="af6">
+  <w:style w:type="paragraph" w:styleId="TOCHeading">
     <w:name w:val="TOC Heading"/>
-    <w:basedOn w:val="1"/>
-    <w:next w:val="a1"/>
+    <w:basedOn w:val="Heading1"/>
+    <w:next w:val="Normal"/>
     <w:uiPriority w:val="39"/>
     <w:unhideWhenUsed/>
     <w:qFormat/>
@@ -12359,10 +12366,10 @@
       <w:outlineLvl w:val="9"/>
     </w:pPr>
   </w:style>
-  <w:style w:type="character" w:customStyle="1" w:styleId="20">
-    <w:name w:val="Заглавие 2 Знак"/>
-    <w:basedOn w:val="a2"/>
-    <w:link w:val="2"/>
+  <w:style w:type="character" w:customStyle="1" w:styleId="Heading2Char">
+    <w:name w:val="Heading 2 Char"/>
+    <w:basedOn w:val="DefaultParagraphFont"/>
+    <w:link w:val="Heading2"/>
     <w:uiPriority w:val="9"/>
     <w:rsid w:val="004F4B35"/>
     <w:rPr>
@@ -12379,10 +12386,10 @@
       <w14:ligatures w14:val="standard"/>
     </w:rPr>
   </w:style>
-  <w:style w:type="paragraph" w:styleId="af7">
+  <w:style w:type="paragraph" w:styleId="BalloonText">
     <w:name w:val="Balloon Text"/>
-    <w:basedOn w:val="a1"/>
-    <w:link w:val="af8"/>
+    <w:basedOn w:val="Normal"/>
+    <w:link w:val="BalloonTextChar"/>
     <w:uiPriority w:val="99"/>
     <w:semiHidden/>
     <w:unhideWhenUsed/>
@@ -12392,10 +12399,10 @@
       <w:szCs w:val="18"/>
     </w:rPr>
   </w:style>
-  <w:style w:type="character" w:customStyle="1" w:styleId="af8">
-    <w:name w:val="Изнесен текст Знак"/>
-    <w:basedOn w:val="a2"/>
-    <w:link w:val="af7"/>
+  <w:style w:type="character" w:customStyle="1" w:styleId="BalloonTextChar">
+    <w:name w:val="Balloon Text Char"/>
+    <w:basedOn w:val="DefaultParagraphFont"/>
+    <w:link w:val="BalloonText"/>
     <w:uiPriority w:val="99"/>
     <w:semiHidden/>
     <w:rsid w:val="008F07DC"/>
@@ -12404,9 +12411,9 @@
       <w:szCs w:val="18"/>
     </w:rPr>
   </w:style>
-  <w:style w:type="paragraph" w:styleId="af9">
+  <w:style w:type="paragraph" w:styleId="BlockText">
     <w:name w:val="Block Text"/>
-    <w:basedOn w:val="a1"/>
+    <w:basedOn w:val="Normal"/>
     <w:uiPriority w:val="99"/>
     <w:semiHidden/>
     <w:unhideWhenUsed/>
@@ -12426,10 +12433,10 @@
       <w:color w:val="355D7E" w:themeColor="accent1" w:themeShade="80"/>
     </w:rPr>
   </w:style>
-  <w:style w:type="paragraph" w:styleId="31">
+  <w:style w:type="paragraph" w:styleId="BodyText3">
     <w:name w:val="Body Text 3"/>
-    <w:basedOn w:val="a1"/>
-    <w:link w:val="32"/>
+    <w:basedOn w:val="Normal"/>
+    <w:link w:val="BodyText3Char"/>
     <w:uiPriority w:val="99"/>
     <w:semiHidden/>
     <w:unhideWhenUsed/>
@@ -12441,10 +12448,10 @@
       <w:szCs w:val="16"/>
     </w:rPr>
   </w:style>
-  <w:style w:type="character" w:customStyle="1" w:styleId="32">
-    <w:name w:val="Основен текст 3 Знак"/>
-    <w:basedOn w:val="a2"/>
-    <w:link w:val="31"/>
+  <w:style w:type="character" w:customStyle="1" w:styleId="BodyText3Char">
+    <w:name w:val="Body Text 3 Char"/>
+    <w:basedOn w:val="DefaultParagraphFont"/>
+    <w:link w:val="BodyText3"/>
     <w:uiPriority w:val="99"/>
     <w:semiHidden/>
     <w:rsid w:val="008F07DC"/>
@@ -12452,10 +12459,10 @@
       <w:szCs w:val="16"/>
     </w:rPr>
   </w:style>
-  <w:style w:type="paragraph" w:styleId="33">
+  <w:style w:type="paragraph" w:styleId="BodyTextIndent3">
     <w:name w:val="Body Text Indent 3"/>
-    <w:basedOn w:val="a1"/>
-    <w:link w:val="34"/>
+    <w:basedOn w:val="Normal"/>
+    <w:link w:val="BodyTextIndent3Char"/>
     <w:uiPriority w:val="99"/>
     <w:semiHidden/>
     <w:unhideWhenUsed/>
@@ -12468,10 +12475,10 @@
       <w:szCs w:val="16"/>
     </w:rPr>
   </w:style>
-  <w:style w:type="character" w:customStyle="1" w:styleId="34">
-    <w:name w:val="Основен текст с отстъп 3 Знак"/>
-    <w:basedOn w:val="a2"/>
-    <w:link w:val="33"/>
+  <w:style w:type="character" w:customStyle="1" w:styleId="BodyTextIndent3Char">
+    <w:name w:val="Body Text Indent 3 Char"/>
+    <w:basedOn w:val="DefaultParagraphFont"/>
+    <w:link w:val="BodyTextIndent3"/>
     <w:uiPriority w:val="99"/>
     <w:semiHidden/>
     <w:rsid w:val="008F07DC"/>
@@ -12479,9 +12486,9 @@
       <w:szCs w:val="16"/>
     </w:rPr>
   </w:style>
-  <w:style w:type="character" w:styleId="afa">
+  <w:style w:type="character" w:styleId="CommentReference">
     <w:name w:val="annotation reference"/>
-    <w:basedOn w:val="a2"/>
+    <w:basedOn w:val="DefaultParagraphFont"/>
     <w:uiPriority w:val="99"/>
     <w:semiHidden/>
     <w:unhideWhenUsed/>
@@ -12491,10 +12498,10 @@
       <w:szCs w:val="16"/>
     </w:rPr>
   </w:style>
-  <w:style w:type="paragraph" w:styleId="afb">
+  <w:style w:type="paragraph" w:styleId="CommentText">
     <w:name w:val="annotation text"/>
-    <w:basedOn w:val="a1"/>
-    <w:link w:val="afc"/>
+    <w:basedOn w:val="Normal"/>
+    <w:link w:val="CommentTextChar"/>
     <w:uiPriority w:val="99"/>
     <w:semiHidden/>
     <w:unhideWhenUsed/>
@@ -12503,10 +12510,10 @@
       <w:szCs w:val="20"/>
     </w:rPr>
   </w:style>
-  <w:style w:type="character" w:customStyle="1" w:styleId="afc">
-    <w:name w:val="Текст на коментар Знак"/>
-    <w:basedOn w:val="a2"/>
-    <w:link w:val="afb"/>
+  <w:style w:type="character" w:customStyle="1" w:styleId="CommentTextChar">
+    <w:name w:val="Comment Text Char"/>
+    <w:basedOn w:val="DefaultParagraphFont"/>
+    <w:link w:val="CommentText"/>
     <w:uiPriority w:val="99"/>
     <w:semiHidden/>
     <w:rsid w:val="008F07DC"/>
@@ -12514,11 +12521,11 @@
       <w:szCs w:val="20"/>
     </w:rPr>
   </w:style>
-  <w:style w:type="paragraph" w:styleId="afd">
+  <w:style w:type="paragraph" w:styleId="CommentSubject">
     <w:name w:val="annotation subject"/>
-    <w:basedOn w:val="afb"/>
-    <w:next w:val="afb"/>
-    <w:link w:val="afe"/>
+    <w:basedOn w:val="CommentText"/>
+    <w:next w:val="CommentText"/>
+    <w:link w:val="CommentSubjectChar"/>
     <w:uiPriority w:val="99"/>
     <w:semiHidden/>
     <w:unhideWhenUsed/>
@@ -12528,10 +12535,10 @@
       <w:bCs/>
     </w:rPr>
   </w:style>
-  <w:style w:type="character" w:customStyle="1" w:styleId="afe">
-    <w:name w:val="Предмет на коментар Знак"/>
-    <w:basedOn w:val="afc"/>
-    <w:link w:val="afd"/>
+  <w:style w:type="character" w:customStyle="1" w:styleId="CommentSubjectChar">
+    <w:name w:val="Comment Subject Char"/>
+    <w:basedOn w:val="CommentTextChar"/>
+    <w:link w:val="CommentSubject"/>
     <w:uiPriority w:val="99"/>
     <w:semiHidden/>
     <w:rsid w:val="008F07DC"/>
@@ -12541,10 +12548,10 @@
       <w:szCs w:val="20"/>
     </w:rPr>
   </w:style>
-  <w:style w:type="paragraph" w:styleId="aff">
+  <w:style w:type="paragraph" w:styleId="DocumentMap">
     <w:name w:val="Document Map"/>
-    <w:basedOn w:val="a1"/>
-    <w:link w:val="aff0"/>
+    <w:basedOn w:val="Normal"/>
+    <w:link w:val="DocumentMapChar"/>
     <w:uiPriority w:val="99"/>
     <w:semiHidden/>
     <w:unhideWhenUsed/>
@@ -12554,10 +12561,10 @@
       <w:szCs w:val="16"/>
     </w:rPr>
   </w:style>
-  <w:style w:type="character" w:customStyle="1" w:styleId="aff0">
-    <w:name w:val="План на документа Знак"/>
-    <w:basedOn w:val="a2"/>
-    <w:link w:val="aff"/>
+  <w:style w:type="character" w:customStyle="1" w:styleId="DocumentMapChar">
+    <w:name w:val="Document Map Char"/>
+    <w:basedOn w:val="DefaultParagraphFont"/>
+    <w:link w:val="DocumentMap"/>
     <w:uiPriority w:val="99"/>
     <w:semiHidden/>
     <w:rsid w:val="008F07DC"/>
@@ -12566,10 +12573,10 @@
       <w:szCs w:val="16"/>
     </w:rPr>
   </w:style>
-  <w:style w:type="paragraph" w:styleId="aff1">
+  <w:style w:type="paragraph" w:styleId="EndnoteText">
     <w:name w:val="endnote text"/>
-    <w:basedOn w:val="a1"/>
-    <w:link w:val="aff2"/>
+    <w:basedOn w:val="Normal"/>
+    <w:link w:val="EndnoteTextChar"/>
     <w:uiPriority w:val="99"/>
     <w:semiHidden/>
     <w:unhideWhenUsed/>
@@ -12578,10 +12585,10 @@
       <w:szCs w:val="20"/>
     </w:rPr>
   </w:style>
-  <w:style w:type="character" w:customStyle="1" w:styleId="aff2">
-    <w:name w:val="Текст на бележка в края Знак"/>
-    <w:basedOn w:val="a2"/>
-    <w:link w:val="aff1"/>
+  <w:style w:type="character" w:customStyle="1" w:styleId="EndnoteTextChar">
+    <w:name w:val="Endnote Text Char"/>
+    <w:basedOn w:val="DefaultParagraphFont"/>
+    <w:link w:val="EndnoteText"/>
     <w:uiPriority w:val="99"/>
     <w:semiHidden/>
     <w:rsid w:val="008F07DC"/>
@@ -12589,9 +12596,9 @@
       <w:szCs w:val="20"/>
     </w:rPr>
   </w:style>
-  <w:style w:type="paragraph" w:styleId="aff3">
+  <w:style w:type="paragraph" w:styleId="EnvelopeReturn">
     <w:name w:val="envelope return"/>
-    <w:basedOn w:val="a1"/>
+    <w:basedOn w:val="Normal"/>
     <w:uiPriority w:val="99"/>
     <w:semiHidden/>
     <w:unhideWhenUsed/>
@@ -12601,10 +12608,10 @@
       <w:szCs w:val="20"/>
     </w:rPr>
   </w:style>
-  <w:style w:type="paragraph" w:styleId="aff4">
+  <w:style w:type="paragraph" w:styleId="FootnoteText">
     <w:name w:val="footnote text"/>
-    <w:basedOn w:val="a1"/>
-    <w:link w:val="aff5"/>
+    <w:basedOn w:val="Normal"/>
+    <w:link w:val="FootnoteTextChar"/>
     <w:uiPriority w:val="99"/>
     <w:semiHidden/>
     <w:unhideWhenUsed/>
@@ -12613,10 +12620,10 @@
       <w:szCs w:val="20"/>
     </w:rPr>
   </w:style>
-  <w:style w:type="character" w:customStyle="1" w:styleId="aff5">
-    <w:name w:val="Текст под линия Знак"/>
-    <w:basedOn w:val="a2"/>
-    <w:link w:val="aff4"/>
+  <w:style w:type="character" w:customStyle="1" w:styleId="FootnoteTextChar">
+    <w:name w:val="Footnote Text Char"/>
+    <w:basedOn w:val="DefaultParagraphFont"/>
+    <w:link w:val="FootnoteText"/>
     <w:uiPriority w:val="99"/>
     <w:semiHidden/>
     <w:rsid w:val="008F07DC"/>
@@ -12624,9 +12631,9 @@
       <w:szCs w:val="20"/>
     </w:rPr>
   </w:style>
-  <w:style w:type="character" w:styleId="HTML">
+  <w:style w:type="character" w:styleId="HTMLCode">
     <w:name w:val="HTML Code"/>
-    <w:basedOn w:val="a2"/>
+    <w:basedOn w:val="DefaultParagraphFont"/>
     <w:uiPriority w:val="99"/>
     <w:semiHidden/>
     <w:unhideWhenUsed/>
@@ -12637,9 +12644,9 @@
       <w:szCs w:val="20"/>
     </w:rPr>
   </w:style>
-  <w:style w:type="character" w:styleId="HTML0">
+  <w:style w:type="character" w:styleId="HTMLKeyboard">
     <w:name w:val="HTML Keyboard"/>
-    <w:basedOn w:val="a2"/>
+    <w:basedOn w:val="DefaultParagraphFont"/>
     <w:uiPriority w:val="99"/>
     <w:semiHidden/>
     <w:unhideWhenUsed/>
@@ -12650,10 +12657,10 @@
       <w:szCs w:val="20"/>
     </w:rPr>
   </w:style>
-  <w:style w:type="paragraph" w:styleId="HTML1">
+  <w:style w:type="paragraph" w:styleId="HTMLPreformatted">
     <w:name w:val="HTML Preformatted"/>
-    <w:basedOn w:val="a1"/>
-    <w:link w:val="HTML2"/>
+    <w:basedOn w:val="Normal"/>
+    <w:link w:val="HTMLPreformattedChar"/>
     <w:uiPriority w:val="99"/>
     <w:semiHidden/>
     <w:unhideWhenUsed/>
@@ -12663,10 +12670,10 @@
       <w:szCs w:val="20"/>
     </w:rPr>
   </w:style>
-  <w:style w:type="character" w:customStyle="1" w:styleId="HTML2">
-    <w:name w:val="HTML стандартен Знак"/>
-    <w:basedOn w:val="a2"/>
-    <w:link w:val="HTML1"/>
+  <w:style w:type="character" w:customStyle="1" w:styleId="HTMLPreformattedChar">
+    <w:name w:val="HTML Preformatted Char"/>
+    <w:basedOn w:val="DefaultParagraphFont"/>
+    <w:link w:val="HTMLPreformatted"/>
     <w:uiPriority w:val="99"/>
     <w:semiHidden/>
     <w:rsid w:val="008F07DC"/>
@@ -12675,9 +12682,9 @@
       <w:szCs w:val="20"/>
     </w:rPr>
   </w:style>
-  <w:style w:type="character" w:styleId="HTML3">
+  <w:style w:type="character" w:styleId="HTMLTypewriter">
     <w:name w:val="HTML Typewriter"/>
-    <w:basedOn w:val="a2"/>
+    <w:basedOn w:val="DefaultParagraphFont"/>
     <w:uiPriority w:val="99"/>
     <w:semiHidden/>
     <w:unhideWhenUsed/>
@@ -12688,10 +12695,10 @@
       <w:szCs w:val="20"/>
     </w:rPr>
   </w:style>
-  <w:style w:type="paragraph" w:styleId="aff6">
+  <w:style w:type="paragraph" w:styleId="PlainText">
     <w:name w:val="Plain Text"/>
-    <w:basedOn w:val="a1"/>
-    <w:link w:val="aff7"/>
+    <w:basedOn w:val="Normal"/>
+    <w:link w:val="PlainTextChar"/>
     <w:uiPriority w:val="99"/>
     <w:semiHidden/>
     <w:unhideWhenUsed/>
@@ -12701,10 +12708,10 @@
       <w:szCs w:val="21"/>
     </w:rPr>
   </w:style>
-  <w:style w:type="character" w:customStyle="1" w:styleId="aff7">
-    <w:name w:val="Обикновен текст Знак"/>
-    <w:basedOn w:val="a2"/>
-    <w:link w:val="aff6"/>
+  <w:style w:type="character" w:customStyle="1" w:styleId="PlainTextChar">
+    <w:name w:val="Plain Text Char"/>
+    <w:basedOn w:val="DefaultParagraphFont"/>
+    <w:link w:val="PlainText"/>
     <w:uiPriority w:val="99"/>
     <w:semiHidden/>
     <w:rsid w:val="008F07DC"/>
@@ -12713,9 +12720,9 @@
       <w:szCs w:val="21"/>
     </w:rPr>
   </w:style>
-  <w:style w:type="table" w:customStyle="1" w:styleId="aff8">
+  <w:style w:type="table" w:customStyle="1" w:styleId="a">
     <w:name w:val="Без граници"/>
-    <w:basedOn w:val="a3"/>
+    <w:basedOn w:val="TableNormal"/>
     <w:uiPriority w:val="99"/>
     <w:rsid w:val="004F4B35"/>
     <w:rPr>
@@ -12774,9 +12781,9 @@
       </w:rPr>
     </w:tblStylePr>
   </w:style>
-  <w:style w:type="paragraph" w:customStyle="1" w:styleId="aff9">
+  <w:style w:type="paragraph" w:customStyle="1" w:styleId="a0">
     <w:name w:val="Емблема"/>
-    <w:basedOn w:val="a1"/>
+    <w:basedOn w:val="Normal"/>
     <w:uiPriority w:val="2"/>
     <w:qFormat/>
     <w:rsid w:val="00906393"/>
@@ -12790,10 +12797,10 @@
       <w:szCs w:val="52"/>
     </w:rPr>
   </w:style>
-  <w:style w:type="paragraph" w:customStyle="1" w:styleId="affa">
+  <w:style w:type="paragraph" w:customStyle="1" w:styleId="a1">
     <w:name w:val="Информация за връзка"/>
-    <w:basedOn w:val="a1"/>
-    <w:next w:val="a1"/>
+    <w:basedOn w:val="Normal"/>
+    <w:next w:val="Normal"/>
     <w:uiPriority w:val="4"/>
     <w:qFormat/>
     <w:rsid w:val="00906393"/>
@@ -12806,9 +12813,9 @@
       <w:caps/>
     </w:rPr>
   </w:style>
-  <w:style w:type="paragraph" w:styleId="a">
+  <w:style w:type="paragraph" w:styleId="ListNumber">
     <w:name w:val="List Number"/>
-    <w:basedOn w:val="a1"/>
+    <w:basedOn w:val="Normal"/>
     <w:uiPriority w:val="10"/>
     <w:qFormat/>
     <w:rsid w:val="00906393"/>
@@ -12819,9 +12826,9 @@
       <w:contextualSpacing/>
     </w:pPr>
   </w:style>
-  <w:style w:type="character" w:styleId="affb">
+  <w:style w:type="character" w:styleId="Emphasis">
     <w:name w:val="Emphasis"/>
-    <w:basedOn w:val="a2"/>
+    <w:basedOn w:val="DefaultParagraphFont"/>
     <w:uiPriority w:val="12"/>
     <w:unhideWhenUsed/>
     <w:qFormat/>
@@ -12832,10 +12839,10 @@
       <w:color w:val="595959" w:themeColor="text1" w:themeTint="A6"/>
     </w:rPr>
   </w:style>
-  <w:style w:type="paragraph" w:customStyle="1" w:styleId="affc">
+  <w:style w:type="paragraph" w:customStyle="1" w:styleId="a2">
     <w:name w:val="Долен колонтитул – подравняване в средата"/>
-    <w:basedOn w:val="a9"/>
-    <w:link w:val="affd"/>
+    <w:basedOn w:val="Footer"/>
+    <w:link w:val="a3"/>
     <w:uiPriority w:val="13"/>
     <w:qFormat/>
     <w:rsid w:val="00906393"/>
@@ -12843,10 +12850,10 @@
       <w:jc w:val="center"/>
     </w:pPr>
   </w:style>
-  <w:style w:type="character" w:customStyle="1" w:styleId="affd">
+  <w:style w:type="character" w:customStyle="1" w:styleId="a3">
     <w:name w:val="Долен колонтитул – подравняване в средата (знак)"/>
-    <w:basedOn w:val="aa"/>
-    <w:link w:val="affc"/>
+    <w:basedOn w:val="FooterChar"/>
+    <w:link w:val="a2"/>
     <w:uiPriority w:val="13"/>
     <w:rsid w:val="00906393"/>
     <w:rPr>
@@ -12856,10 +12863,10 @@
       <w14:ligatures w14:val="standard"/>
     </w:rPr>
   </w:style>
-  <w:style w:type="paragraph" w:customStyle="1" w:styleId="affe">
+  <w:style w:type="paragraph" w:customStyle="1" w:styleId="a4">
     <w:name w:val="Долен колонтитул – подравняване отдясно"/>
-    <w:basedOn w:val="a9"/>
-    <w:link w:val="afff"/>
+    <w:basedOn w:val="Footer"/>
+    <w:link w:val="a5"/>
     <w:uiPriority w:val="13"/>
     <w:qFormat/>
     <w:rsid w:val="00906393"/>
@@ -12867,10 +12874,10 @@
       <w:jc w:val="right"/>
     </w:pPr>
   </w:style>
-  <w:style w:type="character" w:customStyle="1" w:styleId="afff">
+  <w:style w:type="character" w:customStyle="1" w:styleId="a5">
     <w:name w:val="Долен колонтитул – подравняване отдясно (знак)"/>
-    <w:basedOn w:val="aa"/>
-    <w:link w:val="affe"/>
+    <w:basedOn w:val="FooterChar"/>
+    <w:link w:val="a4"/>
     <w:uiPriority w:val="13"/>
     <w:rsid w:val="00906393"/>
     <w:rPr>
@@ -12880,9 +12887,9 @@
       <w14:ligatures w14:val="standard"/>
     </w:rPr>
   </w:style>
-  <w:style w:type="paragraph" w:styleId="a0">
+  <w:style w:type="paragraph" w:styleId="ListBullet">
     <w:name w:val="List Bullet"/>
-    <w:basedOn w:val="a1"/>
+    <w:basedOn w:val="Normal"/>
     <w:uiPriority w:val="11"/>
     <w:qFormat/>
     <w:rsid w:val="00906393"/>
@@ -12893,9 +12900,9 @@
       <w:contextualSpacing/>
     </w:pPr>
   </w:style>
-  <w:style w:type="table" w:styleId="afff0">
+  <w:style w:type="table" w:styleId="TableGrid">
     <w:name w:val="Table Grid"/>
-    <w:basedOn w:val="a3"/>
+    <w:basedOn w:val="TableNormal"/>
     <w:uiPriority w:val="39"/>
     <w:rsid w:val="00AD1DD2"/>
     <w:tblPr>
@@ -12909,9 +12916,9 @@
       </w:tblBorders>
     </w:tblPr>
   </w:style>
-  <w:style w:type="character" w:styleId="afff1">
+  <w:style w:type="character" w:styleId="PlaceholderText">
     <w:name w:val="Placeholder Text"/>
-    <w:basedOn w:val="a2"/>
+    <w:basedOn w:val="DefaultParagraphFont"/>
     <w:uiPriority w:val="99"/>
     <w:semiHidden/>
     <w:rsid w:val="004F4B35"/>
@@ -12919,10 +12926,10 @@
       <w:color w:val="808080"/>
     </w:rPr>
   </w:style>
-  <w:style w:type="character" w:customStyle="1" w:styleId="40">
-    <w:name w:val="Заглавие 4 Знак"/>
-    <w:basedOn w:val="a2"/>
-    <w:link w:val="4"/>
+  <w:style w:type="character" w:customStyle="1" w:styleId="Heading4Char">
+    <w:name w:val="Heading 4 Char"/>
+    <w:basedOn w:val="DefaultParagraphFont"/>
+    <w:link w:val="Heading4"/>
     <w:uiPriority w:val="9"/>
     <w:semiHidden/>
     <w:rsid w:val="00A70318"/>
@@ -12937,10 +12944,10 @@
       <w14:ligatures w14:val="standard"/>
     </w:rPr>
   </w:style>
-  <w:style w:type="character" w:customStyle="1" w:styleId="50">
-    <w:name w:val="Заглавие 5 Знак"/>
-    <w:basedOn w:val="a2"/>
-    <w:link w:val="5"/>
+  <w:style w:type="character" w:customStyle="1" w:styleId="Heading5Char">
+    <w:name w:val="Heading 5 Char"/>
+    <w:basedOn w:val="DefaultParagraphFont"/>
+    <w:link w:val="Heading5"/>
     <w:uiPriority w:val="9"/>
     <w:semiHidden/>
     <w:rsid w:val="00A70318"/>
@@ -12954,10 +12961,10 @@
       <w14:ligatures w14:val="standard"/>
     </w:rPr>
   </w:style>
-  <w:style w:type="character" w:customStyle="1" w:styleId="60">
-    <w:name w:val="Заглавие 6 Знак"/>
-    <w:basedOn w:val="a2"/>
-    <w:link w:val="6"/>
+  <w:style w:type="character" w:customStyle="1" w:styleId="Heading6Char">
+    <w:name w:val="Heading 6 Char"/>
+    <w:basedOn w:val="DefaultParagraphFont"/>
+    <w:link w:val="Heading6"/>
     <w:uiPriority w:val="9"/>
     <w:semiHidden/>
     <w:rsid w:val="00A70318"/>
@@ -12969,10 +12976,10 @@
       <w14:ligatures w14:val="standard"/>
     </w:rPr>
   </w:style>
-  <w:style w:type="character" w:customStyle="1" w:styleId="70">
-    <w:name w:val="Заглавие 7 Знак"/>
-    <w:basedOn w:val="a2"/>
-    <w:link w:val="7"/>
+  <w:style w:type="character" w:customStyle="1" w:styleId="Heading7Char">
+    <w:name w:val="Heading 7 Char"/>
+    <w:basedOn w:val="DefaultParagraphFont"/>
+    <w:link w:val="Heading7"/>
     <w:uiPriority w:val="9"/>
     <w:semiHidden/>
     <w:rsid w:val="00A70318"/>
@@ -12986,10 +12993,10 @@
       <w14:ligatures w14:val="standard"/>
     </w:rPr>
   </w:style>
-  <w:style w:type="paragraph" w:styleId="11">
+  <w:style w:type="paragraph" w:styleId="TOC1">
     <w:name w:val="toc 1"/>
-    <w:basedOn w:val="a1"/>
-    <w:next w:val="a1"/>
+    <w:basedOn w:val="Normal"/>
+    <w:next w:val="Normal"/>
     <w:autoRedefine/>
     <w:uiPriority w:val="39"/>
     <w:unhideWhenUsed/>
@@ -12998,10 +13005,10 @@
       <w:spacing w:after="100"/>
     </w:pPr>
   </w:style>
-  <w:style w:type="paragraph" w:styleId="21">
+  <w:style w:type="paragraph" w:styleId="TOC2">
     <w:name w:val="toc 2"/>
-    <w:basedOn w:val="a1"/>
-    <w:next w:val="a1"/>
+    <w:basedOn w:val="Normal"/>
+    <w:next w:val="Normal"/>
     <w:autoRedefine/>
     <w:uiPriority w:val="39"/>
     <w:unhideWhenUsed/>
@@ -13011,10 +13018,10 @@
       <w:ind w:left="220"/>
     </w:pPr>
   </w:style>
-  <w:style w:type="paragraph" w:styleId="35">
+  <w:style w:type="paragraph" w:styleId="TOC3">
     <w:name w:val="toc 3"/>
-    <w:basedOn w:val="a1"/>
-    <w:next w:val="a1"/>
+    <w:basedOn w:val="Normal"/>
+    <w:next w:val="Normal"/>
     <w:autoRedefine/>
     <w:uiPriority w:val="39"/>
     <w:unhideWhenUsed/>
@@ -13024,9 +13031,9 @@
       <w:ind w:left="440"/>
     </w:pPr>
   </w:style>
-  <w:style w:type="character" w:styleId="afff2">
+  <w:style w:type="character" w:styleId="Hyperlink">
     <w:name w:val="Hyperlink"/>
-    <w:basedOn w:val="a2"/>
+    <w:basedOn w:val="DefaultParagraphFont"/>
     <w:uiPriority w:val="99"/>
     <w:unhideWhenUsed/>
     <w:rsid w:val="00E830C4"/>
@@ -13035,9 +13042,9 @@
       <w:u w:val="single"/>
     </w:rPr>
   </w:style>
-  <w:style w:type="paragraph" w:styleId="afff3">
+  <w:style w:type="paragraph" w:styleId="NoSpacing">
     <w:name w:val="No Spacing"/>
-    <w:link w:val="afff4"/>
+    <w:link w:val="NoSpacingChar"/>
     <w:uiPriority w:val="1"/>
     <w:qFormat/>
     <w:rsid w:val="00300835"/>
@@ -13049,10 +13056,10 @@
       <w:lang w:eastAsia="bg-BG"/>
     </w:rPr>
   </w:style>
-  <w:style w:type="character" w:customStyle="1" w:styleId="afff4">
-    <w:name w:val="Без разредка Знак"/>
-    <w:basedOn w:val="a2"/>
-    <w:link w:val="afff3"/>
+  <w:style w:type="character" w:customStyle="1" w:styleId="NoSpacingChar">
+    <w:name w:val="No Spacing Char"/>
+    <w:basedOn w:val="DefaultParagraphFont"/>
+    <w:link w:val="NoSpacing"/>
     <w:uiPriority w:val="1"/>
     <w:rsid w:val="00300835"/>
     <w:rPr>
@@ -13060,9 +13067,9 @@
       <w:lang w:eastAsia="bg-BG"/>
     </w:rPr>
   </w:style>
-  <w:style w:type="table" w:styleId="12">
+  <w:style w:type="table" w:styleId="PlainTable1">
     <w:name w:val="Plain Table 1"/>
-    <w:basedOn w:val="a3"/>
+    <w:basedOn w:val="TableNormal"/>
     <w:uiPriority w:val="41"/>
     <w:rsid w:val="009D28DB"/>
     <w:tblPr>
@@ -13120,9 +13127,9 @@
       </w:tcPr>
     </w:tblStylePr>
   </w:style>
-  <w:style w:type="table" w:styleId="54">
+  <w:style w:type="table" w:styleId="GridTable5Dark-Accent4">
     <w:name w:val="Grid Table 5 Dark Accent 4"/>
-    <w:basedOn w:val="a3"/>
+    <w:basedOn w:val="TableNormal"/>
     <w:uiPriority w:val="50"/>
     <w:rsid w:val="009D28DB"/>
     <w:tblPr>
@@ -13223,9 +13230,9 @@
       </w:tcPr>
     </w:tblStylePr>
   </w:style>
-  <w:style w:type="table" w:styleId="44">
+  <w:style w:type="table" w:styleId="GridTable4-Accent4">
     <w:name w:val="Grid Table 4 Accent 4"/>
-    <w:basedOn w:val="a3"/>
+    <w:basedOn w:val="TableNormal"/>
     <w:uiPriority w:val="49"/>
     <w:rsid w:val="009D28DB"/>
     <w:tblPr>
@@ -13300,7 +13307,7 @@
 </file>
 
 <file path=word/glossary/document.xml><?xml version="1.0" encoding="utf-8"?>
-<w:glossaryDocument xmlns:wpc="http://schemas.microsoft.com/office/word/2010/wordprocessingCanvas" xmlns:cx="http://schemas.microsoft.com/office/drawing/2014/chartex" xmlns:mc="http://schemas.openxmlformats.org/markup-compatibility/2006" xmlns:o="urn:schemas-microsoft-com:office:office" xmlns:r="http://schemas.openxmlformats.org/officeDocument/2006/relationships" xmlns:m="http://schemas.openxmlformats.org/officeDocument/2006/math" xmlns:v="urn:schemas-microsoft-com:vml" xmlns:wp14="http://schemas.microsoft.com/office/word/2010/wordprocessingDrawing" xmlns:wp="http://schemas.openxmlformats.org/drawingml/2006/wordprocessingDrawing" xmlns:w10="urn:schemas-microsoft-com:office:word" xmlns:w="http://schemas.openxmlformats.org/wordprocessingml/2006/main" xmlns:w14="http://schemas.microsoft.com/office/word/2010/wordml" xmlns:w15="http://schemas.microsoft.com/office/word/2012/wordml" xmlns:w16se="http://schemas.microsoft.com/office/word/2015/wordml/symex" xmlns:wpg="http://schemas.microsoft.com/office/word/2010/wordprocessingGroup" xmlns:wpi="http://schemas.microsoft.com/office/word/2010/wordprocessingInk" xmlns:wne="http://schemas.microsoft.com/office/word/2006/wordml" xmlns:wps="http://schemas.microsoft.com/office/word/2010/wordprocessingShape" mc:Ignorable="w14 w15 w16se wp14">
+<w:glossaryDocument xmlns:wpc="http://schemas.microsoft.com/office/word/2010/wordprocessingCanvas" xmlns:cx="http://schemas.microsoft.com/office/drawing/2014/chartex" xmlns:cx1="http://schemas.microsoft.com/office/drawing/2015/9/8/chartex" xmlns:cx2="http://schemas.microsoft.com/office/drawing/2015/10/21/chartex" xmlns:cx3="http://schemas.microsoft.com/office/drawing/2016/5/9/chartex" xmlns:cx4="http://schemas.microsoft.com/office/drawing/2016/5/10/chartex" xmlns:cx5="http://schemas.microsoft.com/office/drawing/2016/5/11/chartex" xmlns:cx6="http://schemas.microsoft.com/office/drawing/2016/5/12/chartex" xmlns:cx7="http://schemas.microsoft.com/office/drawing/2016/5/13/chartex" xmlns:cx8="http://schemas.microsoft.com/office/drawing/2016/5/14/chartex" xmlns:mc="http://schemas.openxmlformats.org/markup-compatibility/2006" xmlns:aink="http://schemas.microsoft.com/office/drawing/2016/ink" xmlns:am3d="http://schemas.microsoft.com/office/drawing/2017/model3d" xmlns:o="urn:schemas-microsoft-com:office:office" xmlns:r="http://schemas.openxmlformats.org/officeDocument/2006/relationships" xmlns:m="http://schemas.openxmlformats.org/officeDocument/2006/math" xmlns:v="urn:schemas-microsoft-com:vml" xmlns:wp14="http://schemas.microsoft.com/office/word/2010/wordprocessingDrawing" xmlns:wp="http://schemas.openxmlformats.org/drawingml/2006/wordprocessingDrawing" xmlns:w10="urn:schemas-microsoft-com:office:word" xmlns:w="http://schemas.openxmlformats.org/wordprocessingml/2006/main" xmlns:w14="http://schemas.microsoft.com/office/word/2010/wordml" xmlns:w15="http://schemas.microsoft.com/office/word/2012/wordml" xmlns:w16cex="http://schemas.microsoft.com/office/word/2018/wordml/cex" xmlns:w16cid="http://schemas.microsoft.com/office/word/2016/wordml/cid" xmlns:w16="http://schemas.microsoft.com/office/word/2018/wordml" xmlns:w16se="http://schemas.microsoft.com/office/word/2015/wordml/symex" xmlns:wpg="http://schemas.microsoft.com/office/word/2010/wordprocessingGroup" xmlns:wpi="http://schemas.microsoft.com/office/word/2010/wordprocessingInk" xmlns:wne="http://schemas.microsoft.com/office/word/2006/wordml" xmlns:wps="http://schemas.microsoft.com/office/word/2010/wordprocessingShape" mc:Ignorable="w14 w15 w16se w16cid w16 w16cex wp14">
   <w:docParts>
     <w:docPart>
       <w:docPartPr>
@@ -13684,7 +13691,7 @@
 </file>
 
 <file path=word/glossary/fontTable.xml><?xml version="1.0" encoding="utf-8"?>
-<w:fonts xmlns:mc="http://schemas.openxmlformats.org/markup-compatibility/2006" xmlns:r="http://schemas.openxmlformats.org/officeDocument/2006/relationships" xmlns:w="http://schemas.openxmlformats.org/wordprocessingml/2006/main" xmlns:w14="http://schemas.microsoft.com/office/word/2010/wordml" xmlns:w15="http://schemas.microsoft.com/office/word/2012/wordml" xmlns:w16se="http://schemas.microsoft.com/office/word/2015/wordml/symex" mc:Ignorable="w14 w15 w16se">
+<w:fonts xmlns:mc="http://schemas.openxmlformats.org/markup-compatibility/2006" xmlns:r="http://schemas.openxmlformats.org/officeDocument/2006/relationships" xmlns:w="http://schemas.openxmlformats.org/wordprocessingml/2006/main" xmlns:w14="http://schemas.microsoft.com/office/word/2010/wordml" xmlns:w15="http://schemas.microsoft.com/office/word/2012/wordml" xmlns:w16cex="http://schemas.microsoft.com/office/word/2018/wordml/cex" xmlns:w16cid="http://schemas.microsoft.com/office/word/2016/wordml/cid" xmlns:w16="http://schemas.microsoft.com/office/word/2018/wordml" xmlns:w16se="http://schemas.microsoft.com/office/word/2015/wordml/symex" mc:Ignorable="w14 w15 w16se w16cid w16 w16cex">
   <w:font w:name="Symbol">
     <w:panose1 w:val="05050102010706020507"/>
     <w:charset w:val="02"/>
@@ -13734,19 +13741,19 @@
     <w:pitch w:val="variable"/>
     <w:sig w:usb0="E4002EFF" w:usb1="C000E47F" w:usb2="00000009" w:usb3="00000000" w:csb0="000001FF" w:csb1="00000000"/>
   </w:font>
+  <w:font w:name="Cambria">
+    <w:panose1 w:val="02040503050406030204"/>
+    <w:charset w:val="CC"/>
+    <w:family w:val="roman"/>
+    <w:pitch w:val="variable"/>
+    <w:sig w:usb0="E00006FF" w:usb1="420024FF" w:usb2="02000000" w:usb3="00000000" w:csb0="0000019F" w:csb1="00000000"/>
+  </w:font>
   <w:font w:name="Arial Black">
     <w:panose1 w:val="020B0A04020102020204"/>
     <w:charset w:val="CC"/>
     <w:family w:val="swiss"/>
     <w:pitch w:val="variable"/>
     <w:sig w:usb0="A00002AF" w:usb1="400078FB" w:usb2="00000000" w:usb3="00000000" w:csb0="0000009F" w:csb1="00000000"/>
-  </w:font>
-  <w:font w:name="Cambria">
-    <w:panose1 w:val="02040503050406030204"/>
-    <w:charset w:val="CC"/>
-    <w:family w:val="roman"/>
-    <w:pitch w:val="variable"/>
-    <w:sig w:usb0="E00006FF" w:usb1="420024FF" w:usb2="02000000" w:usb3="00000000" w:csb0="0000019F" w:csb1="00000000"/>
   </w:font>
   <w:font w:name="Agency FB">
     <w:panose1 w:val="020B0503020202020204"/>
@@ -13773,7 +13780,7 @@
 </file>
 
 <file path=word/glossary/settings.xml><?xml version="1.0" encoding="utf-8"?>
-<w:settings xmlns:mc="http://schemas.openxmlformats.org/markup-compatibility/2006" xmlns:o="urn:schemas-microsoft-com:office:office" xmlns:r="http://schemas.openxmlformats.org/officeDocument/2006/relationships" xmlns:m="http://schemas.openxmlformats.org/officeDocument/2006/math" xmlns:v="urn:schemas-microsoft-com:vml" xmlns:w10="urn:schemas-microsoft-com:office:word" xmlns:w="http://schemas.openxmlformats.org/wordprocessingml/2006/main" xmlns:w14="http://schemas.microsoft.com/office/word/2010/wordml" xmlns:w15="http://schemas.microsoft.com/office/word/2012/wordml" xmlns:w16se="http://schemas.microsoft.com/office/word/2015/wordml/symex" xmlns:sl="http://schemas.openxmlformats.org/schemaLibrary/2006/main" mc:Ignorable="w14 w15 w16se">
+<w:settings xmlns:mc="http://schemas.openxmlformats.org/markup-compatibility/2006" xmlns:o="urn:schemas-microsoft-com:office:office" xmlns:r="http://schemas.openxmlformats.org/officeDocument/2006/relationships" xmlns:m="http://schemas.openxmlformats.org/officeDocument/2006/math" xmlns:v="urn:schemas-microsoft-com:vml" xmlns:w10="urn:schemas-microsoft-com:office:word" xmlns:w="http://schemas.openxmlformats.org/wordprocessingml/2006/main" xmlns:w14="http://schemas.microsoft.com/office/word/2010/wordml" xmlns:w15="http://schemas.microsoft.com/office/word/2012/wordml" xmlns:w16cex="http://schemas.microsoft.com/office/word/2018/wordml/cex" xmlns:w16cid="http://schemas.microsoft.com/office/word/2016/wordml/cid" xmlns:w16="http://schemas.microsoft.com/office/word/2018/wordml" xmlns:w16se="http://schemas.microsoft.com/office/word/2015/wordml/symex" xmlns:sl="http://schemas.openxmlformats.org/schemaLibrary/2006/main" mc:Ignorable="w14 w15 w16se w16cid w16 w16cex">
   <w:view w:val="normal"/>
   <w:defaultTabStop w:val="708"/>
   <w:hyphenationZone w:val="425"/>
@@ -13785,6 +13792,7 @@
     <w:compatSetting w:name="enableOpenTypeFeatures" w:uri="http://schemas.microsoft.com/office/word" w:val="1"/>
     <w:compatSetting w:name="doNotFlipMirrorIndents" w:uri="http://schemas.microsoft.com/office/word" w:val="1"/>
     <w:compatSetting w:name="differentiateMultirowTableHeaders" w:uri="http://schemas.microsoft.com/office/word" w:val="1"/>
+    <w:compatSetting w:name="useWord2013TrackBottomHyphenation" w:uri="http://schemas.microsoft.com/office/word" w:val="1"/>
   </w:compat>
   <w:rsids>
     <w:rsidRoot w:val="00C45513"/>
@@ -13794,6 +13802,7 @@
     <w:rsid w:val="006F6154"/>
     <w:rsid w:val="008530D4"/>
     <w:rsid w:val="0099644A"/>
+    <w:rsid w:val="009F1D2F"/>
     <w:rsid w:val="00A658D6"/>
     <w:rsid w:val="00C45513"/>
     <w:rsid w:val="00EE3C40"/>
@@ -13821,7 +13830,7 @@
 </file>
 
 <file path=word/glossary/styles.xml><?xml version="1.0" encoding="utf-8"?>
-<w:styles xmlns:mc="http://schemas.openxmlformats.org/markup-compatibility/2006" xmlns:r="http://schemas.openxmlformats.org/officeDocument/2006/relationships" xmlns:w="http://schemas.openxmlformats.org/wordprocessingml/2006/main" xmlns:w14="http://schemas.microsoft.com/office/word/2010/wordml" xmlns:w15="http://schemas.microsoft.com/office/word/2012/wordml" xmlns:w16se="http://schemas.microsoft.com/office/word/2015/wordml/symex" mc:Ignorable="w14 w15 w16se">
+<w:styles xmlns:mc="http://schemas.openxmlformats.org/markup-compatibility/2006" xmlns:r="http://schemas.openxmlformats.org/officeDocument/2006/relationships" xmlns:w="http://schemas.openxmlformats.org/wordprocessingml/2006/main" xmlns:w14="http://schemas.microsoft.com/office/word/2010/wordml" xmlns:w15="http://schemas.microsoft.com/office/word/2012/wordml" xmlns:w16cex="http://schemas.microsoft.com/office/word/2018/wordml/cex" xmlns:w16cid="http://schemas.microsoft.com/office/word/2016/wordml/cid" xmlns:w16="http://schemas.microsoft.com/office/word/2018/wordml" xmlns:w16se="http://schemas.microsoft.com/office/word/2015/wordml/symex" mc:Ignorable="w14 w15 w16se w16cid w16 w16cex">
   <w:docDefaults>
     <w:rPrDefault>
       <w:rPr>
@@ -13837,7 +13846,7 @@
       </w:pPr>
     </w:pPrDefault>
   </w:docDefaults>
-  <w:latentStyles w:defLockedState="0" w:defUIPriority="99" w:defSemiHidden="0" w:defUnhideWhenUsed="0" w:defQFormat="0" w:count="371">
+  <w:latentStyles w:defLockedState="0" w:defUIPriority="99" w:defSemiHidden="0" w:defUnhideWhenUsed="0" w:defQFormat="0" w:count="376">
     <w:lsdException w:name="Normal" w:uiPriority="0" w:qFormat="1"/>
     <w:lsdException w:name="heading 1" w:uiPriority="9" w:qFormat="1"/>
     <w:lsdException w:name="heading 2" w:semiHidden="1" w:uiPriority="9" w:unhideWhenUsed="1" w:qFormat="1"/>
@@ -13943,7 +13952,6 @@
     <w:lsdException w:name="HTML Sample" w:semiHidden="1" w:unhideWhenUsed="1"/>
     <w:lsdException w:name="HTML Typewriter" w:semiHidden="1" w:unhideWhenUsed="1"/>
     <w:lsdException w:name="HTML Variable" w:semiHidden="1" w:unhideWhenUsed="1"/>
-    <w:lsdException w:name="Normal Table" w:semiHidden="1" w:unhideWhenUsed="1"/>
     <w:lsdException w:name="annotation subject" w:semiHidden="1" w:unhideWhenUsed="1"/>
     <w:lsdException w:name="No List" w:semiHidden="1" w:unhideWhenUsed="1"/>
     <w:lsdException w:name="Outline List 1" w:semiHidden="1" w:unhideWhenUsed="1"/>
@@ -13986,11 +13994,8 @@
     <w:lsdException w:name="Table Contemporary" w:semiHidden="1" w:unhideWhenUsed="1"/>
     <w:lsdException w:name="Table Elegant" w:semiHidden="1" w:unhideWhenUsed="1"/>
     <w:lsdException w:name="Table Professional" w:semiHidden="1" w:unhideWhenUsed="1"/>
-    <w:lsdException w:name="Table Subtle 1" w:semiHidden="1" w:unhideWhenUsed="1"/>
     <w:lsdException w:name="Table Subtle 2" w:semiHidden="1" w:unhideWhenUsed="1"/>
     <w:lsdException w:name="Table Web 1" w:semiHidden="1" w:unhideWhenUsed="1"/>
-    <w:lsdException w:name="Table Web 2" w:semiHidden="1" w:unhideWhenUsed="1"/>
-    <w:lsdException w:name="Table Web 3" w:semiHidden="1" w:unhideWhenUsed="1"/>
     <w:lsdException w:name="Balloon Text" w:semiHidden="1" w:unhideWhenUsed="1"/>
     <w:lsdException w:name="Table Grid" w:uiPriority="39"/>
     <w:lsdException w:name="Table Theme" w:semiHidden="1" w:unhideWhenUsed="1"/>
@@ -14209,18 +14214,23 @@
     <w:lsdException w:name="List Table 5 Dark Accent 6" w:uiPriority="50"/>
     <w:lsdException w:name="List Table 6 Colorful Accent 6" w:uiPriority="51"/>
     <w:lsdException w:name="List Table 7 Colorful Accent 6" w:uiPriority="52"/>
+    <w:lsdException w:name="Mention" w:semiHidden="1" w:unhideWhenUsed="1"/>
+    <w:lsdException w:name="Smart Hyperlink" w:semiHidden="1" w:unhideWhenUsed="1"/>
+    <w:lsdException w:name="Hashtag" w:semiHidden="1" w:unhideWhenUsed="1"/>
+    <w:lsdException w:name="Unresolved Mention" w:semiHidden="1" w:unhideWhenUsed="1"/>
+    <w:lsdException w:name="Smart Link" w:semiHidden="1" w:unhideWhenUsed="1"/>
   </w:latentStyles>
-  <w:style w:type="paragraph" w:default="1" w:styleId="a">
+  <w:style w:type="paragraph" w:default="1" w:styleId="Normal">
     <w:name w:val="Normal"/>
     <w:qFormat/>
   </w:style>
-  <w:style w:type="character" w:default="1" w:styleId="a0">
+  <w:style w:type="character" w:default="1" w:styleId="DefaultParagraphFont">
     <w:name w:val="Default Paragraph Font"/>
     <w:uiPriority w:val="1"/>
     <w:semiHidden/>
     <w:unhideWhenUsed/>
   </w:style>
-  <w:style w:type="table" w:default="1" w:styleId="a1">
+  <w:style w:type="table" w:default="1" w:styleId="TableNormal">
     <w:name w:val="Normal Table"/>
     <w:uiPriority w:val="99"/>
     <w:semiHidden/>
@@ -14235,7 +14245,7 @@
       </w:tblCellMar>
     </w:tblPr>
   </w:style>
-  <w:style w:type="numbering" w:default="1" w:styleId="a2">
+  <w:style w:type="numbering" w:default="1" w:styleId="NoList">
     <w:name w:val="No List"/>
     <w:uiPriority w:val="99"/>
     <w:semiHidden/>
@@ -14250,27 +14260,18 @@
   <w:style w:type="paragraph" w:customStyle="1" w:styleId="D6BD939FE1F243B7B07B76B1E971CE97">
     <w:name w:val="D6BD939FE1F243B7B07B76B1E971CE97"/>
   </w:style>
-  <w:style w:type="paragraph" w:customStyle="1" w:styleId="7ACCC2153CE0421DBE0D347B24C5E547">
-    <w:name w:val="7ACCC2153CE0421DBE0D347B24C5E547"/>
-  </w:style>
   <w:style w:type="paragraph" w:customStyle="1" w:styleId="3CF28760D57D445EA5BDC341CB5BD168">
     <w:name w:val="3CF28760D57D445EA5BDC341CB5BD168"/>
-  </w:style>
-  <w:style w:type="paragraph" w:customStyle="1" w:styleId="935C234F5C784D2AB766B24BC9278536">
-    <w:name w:val="935C234F5C784D2AB766B24BC9278536"/>
   </w:style>
   <w:style w:type="paragraph" w:customStyle="1" w:styleId="BA536AE39FE54DD2A713ED7D92FFDEEB">
     <w:name w:val="BA536AE39FE54DD2A713ED7D92FFDEEB"/>
   </w:style>
-  <w:style w:type="paragraph" w:customStyle="1" w:styleId="80A04081280642F69DAE848A4A2CE5C8">
-    <w:name w:val="80A04081280642F69DAE848A4A2CE5C8"/>
-  </w:style>
   <w:style w:type="paragraph" w:customStyle="1" w:styleId="6707B29CC6E845FEA30ED57BC904B65A">
     <w:name w:val="6707B29CC6E845FEA30ED57BC904B65A"/>
   </w:style>
-  <w:style w:type="character" w:styleId="a3">
+  <w:style w:type="character" w:styleId="Emphasis">
     <w:name w:val="Emphasis"/>
-    <w:basedOn w:val="a0"/>
+    <w:basedOn w:val="DefaultParagraphFont"/>
     <w:uiPriority w:val="12"/>
     <w:unhideWhenUsed/>
     <w:qFormat/>
@@ -14286,41 +14287,15 @@
   <w:style w:type="paragraph" w:customStyle="1" w:styleId="CB7FD42CB2B940D9B77413F748F1BAA2">
     <w:name w:val="CB7FD42CB2B940D9B77413F748F1BAA2"/>
   </w:style>
-  <w:style w:type="paragraph" w:customStyle="1" w:styleId="0AE90C0932434C47884C50191F0DCD3E">
-    <w:name w:val="0AE90C0932434C47884C50191F0DCD3E"/>
-  </w:style>
   <w:style w:type="paragraph" w:customStyle="1" w:styleId="595F405EDE594CA48A00225049216CE5">
     <w:name w:val="595F405EDE594CA48A00225049216CE5"/>
   </w:style>
   <w:style w:type="paragraph" w:customStyle="1" w:styleId="DB23DE6621584095915142231F9E1313">
     <w:name w:val="DB23DE6621584095915142231F9E1313"/>
   </w:style>
-  <w:style w:type="paragraph" w:customStyle="1" w:styleId="E7D4FE99ABB5449EAAADBCF2868A0257">
-    <w:name w:val="E7D4FE99ABB5449EAAADBCF2868A0257"/>
-  </w:style>
-  <w:style w:type="paragraph" w:customStyle="1" w:styleId="CAB039621451417A9AAD66FDA127E9D5">
-    <w:name w:val="CAB039621451417A9AAD66FDA127E9D5"/>
-    <w:rsid w:val="003E5FE5"/>
-  </w:style>
-  <w:style w:type="paragraph" w:customStyle="1" w:styleId="DAEF2CAEF14047839891B39A346983FA">
-    <w:name w:val="DAEF2CAEF14047839891B39A346983FA"/>
-    <w:rsid w:val="003E5FE5"/>
-  </w:style>
-  <w:style w:type="paragraph" w:customStyle="1" w:styleId="AC8B287EBD244F51BF13F68FA95536CA">
-    <w:name w:val="AC8B287EBD244F51BF13F68FA95536CA"/>
-    <w:rsid w:val="006A43B6"/>
-  </w:style>
-  <w:style w:type="paragraph" w:customStyle="1" w:styleId="0ED00714EEBF4D9E8FADAFED4C4D43D3">
-    <w:name w:val="0ED00714EEBF4D9E8FADAFED4C4D43D3"/>
-    <w:rsid w:val="006A43B6"/>
-  </w:style>
-  <w:style w:type="paragraph" w:customStyle="1" w:styleId="7B8B4E2D26B446CA812E263763B5CDFB">
-    <w:name w:val="7B8B4E2D26B446CA812E263763B5CDFB"/>
-    <w:rsid w:val="006A43B6"/>
-  </w:style>
-  <w:style w:type="character" w:styleId="a4">
+  <w:style w:type="character" w:styleId="PlaceholderText">
     <w:name w:val="Placeholder Text"/>
-    <w:basedOn w:val="a0"/>
+    <w:basedOn w:val="DefaultParagraphFont"/>
     <w:uiPriority w:val="99"/>
     <w:semiHidden/>
     <w:rsid w:val="006F6154"/>
@@ -14328,13 +14303,9 @@
       <w:color w:val="808080"/>
     </w:rPr>
   </w:style>
-  <w:style w:type="paragraph" w:customStyle="1" w:styleId="76853954790948F79743C32F37C74001">
-    <w:name w:val="76853954790948F79743C32F37C74001"/>
-    <w:rsid w:val="00F334D1"/>
-  </w:style>
-  <w:style w:type="character" w:styleId="a5">
+  <w:style w:type="character" w:styleId="Strong">
     <w:name w:val="Strong"/>
-    <w:basedOn w:val="a0"/>
+    <w:basedOn w:val="DefaultParagraphFont"/>
     <w:uiPriority w:val="8"/>
     <w:qFormat/>
     <w:rsid w:val="00F334D1"/>
@@ -14343,343 +14314,23 @@
       <w:bCs/>
     </w:rPr>
   </w:style>
-  <w:style w:type="paragraph" w:customStyle="1" w:styleId="797B42119B794F62BCB7C86A9F7B6442">
-    <w:name w:val="797B42119B794F62BCB7C86A9F7B6442"/>
-    <w:rsid w:val="00F334D1"/>
-  </w:style>
-  <w:style w:type="paragraph" w:customStyle="1" w:styleId="93A495BB427E4B00ADE5F69455FBC1B5">
-    <w:name w:val="93A495BB427E4B00ADE5F69455FBC1B5"/>
-    <w:rsid w:val="00F334D1"/>
-  </w:style>
-  <w:style w:type="paragraph" w:customStyle="1" w:styleId="ADA9988DD43E4D468080A264AE9CDB39">
-    <w:name w:val="ADA9988DD43E4D468080A264AE9CDB39"/>
-    <w:rsid w:val="00F334D1"/>
-  </w:style>
-  <w:style w:type="paragraph" w:customStyle="1" w:styleId="ADDA1E5834504B1B95B2B276A8C91CAF">
-    <w:name w:val="ADDA1E5834504B1B95B2B276A8C91CAF"/>
-    <w:rsid w:val="00F334D1"/>
-  </w:style>
-  <w:style w:type="paragraph" w:customStyle="1" w:styleId="70655FD060654049A4EDA107D60BB03F">
-    <w:name w:val="70655FD060654049A4EDA107D60BB03F"/>
-    <w:rsid w:val="00F334D1"/>
-  </w:style>
-  <w:style w:type="paragraph" w:customStyle="1" w:styleId="7554F895E9104A4DB0220BFFC8FD93AA">
-    <w:name w:val="7554F895E9104A4DB0220BFFC8FD93AA"/>
-    <w:rsid w:val="00F334D1"/>
-  </w:style>
-  <w:style w:type="paragraph" w:customStyle="1" w:styleId="755021DFAC354C208BEA5FB10C75F605">
-    <w:name w:val="755021DFAC354C208BEA5FB10C75F605"/>
-    <w:rsid w:val="00F334D1"/>
-  </w:style>
-  <w:style w:type="paragraph" w:customStyle="1" w:styleId="87B11A36606F4BCFBD2FADEBC19E02FA">
-    <w:name w:val="87B11A36606F4BCFBD2FADEBC19E02FA"/>
-    <w:rsid w:val="00F334D1"/>
-  </w:style>
-  <w:style w:type="paragraph" w:customStyle="1" w:styleId="6888C1EA51EF4A7F9C300E18C3C8557D">
-    <w:name w:val="6888C1EA51EF4A7F9C300E18C3C8557D"/>
-    <w:rsid w:val="00F334D1"/>
-  </w:style>
-  <w:style w:type="paragraph" w:customStyle="1" w:styleId="71906DCB1C31483CBA639338729590C2">
-    <w:name w:val="71906DCB1C31483CBA639338729590C2"/>
-    <w:rsid w:val="00F334D1"/>
-  </w:style>
-  <w:style w:type="paragraph" w:customStyle="1" w:styleId="4F7AE763D82441EDA81398029E4585D8">
-    <w:name w:val="4F7AE763D82441EDA81398029E4585D8"/>
-    <w:rsid w:val="00F334D1"/>
-  </w:style>
   <w:style w:type="paragraph" w:customStyle="1" w:styleId="2DEF5F8770334DC88343BE45CC049B5A">
     <w:name w:val="2DEF5F8770334DC88343BE45CC049B5A"/>
-    <w:rsid w:val="00F334D1"/>
-  </w:style>
-  <w:style w:type="paragraph" w:customStyle="1" w:styleId="DAA5B44BD4E64B7E8AD93F741A7EE647">
-    <w:name w:val="DAA5B44BD4E64B7E8AD93F741A7EE647"/>
-    <w:rsid w:val="00F334D1"/>
-  </w:style>
-  <w:style w:type="paragraph" w:customStyle="1" w:styleId="BE0F2A754A5E4D599BC2D56E83341AB0">
-    <w:name w:val="BE0F2A754A5E4D599BC2D56E83341AB0"/>
-    <w:rsid w:val="00F334D1"/>
-  </w:style>
-  <w:style w:type="paragraph" w:customStyle="1" w:styleId="6E13E793ACEF47AEA10C03E1F145A907">
-    <w:name w:val="6E13E793ACEF47AEA10C03E1F145A907"/>
-    <w:rsid w:val="00F334D1"/>
-  </w:style>
-  <w:style w:type="paragraph" w:customStyle="1" w:styleId="998F7C52DB30439CAC54DF5EFDAFC5AD">
-    <w:name w:val="998F7C52DB30439CAC54DF5EFDAFC5AD"/>
     <w:rsid w:val="00F334D1"/>
   </w:style>
   <w:style w:type="paragraph" w:customStyle="1" w:styleId="8418E098D94B43AEA3B2748D32B9A7CF">
     <w:name w:val="8418E098D94B43AEA3B2748D32B9A7CF"/>
     <w:rsid w:val="00F334D1"/>
   </w:style>
-  <w:style w:type="paragraph" w:customStyle="1" w:styleId="EC18CC799F664EF9A06922E5F21BB36D">
-    <w:name w:val="EC18CC799F664EF9A06922E5F21BB36D"/>
-    <w:rsid w:val="00F334D1"/>
-  </w:style>
-  <w:style w:type="paragraph" w:customStyle="1" w:styleId="1AB68695510142C483AAE9E3F1C7B43D">
-    <w:name w:val="1AB68695510142C483AAE9E3F1C7B43D"/>
-    <w:rsid w:val="00F334D1"/>
-  </w:style>
-  <w:style w:type="paragraph" w:customStyle="1" w:styleId="38BF898694CB427CBCFD14F67E6ECC8D">
-    <w:name w:val="38BF898694CB427CBCFD14F67E6ECC8D"/>
-    <w:rsid w:val="00F334D1"/>
-  </w:style>
-  <w:style w:type="paragraph" w:customStyle="1" w:styleId="48F7639C98BD414FAD716AC51B4F8443">
-    <w:name w:val="48F7639C98BD414FAD716AC51B4F8443"/>
-    <w:rsid w:val="00F334D1"/>
-  </w:style>
-  <w:style w:type="paragraph" w:customStyle="1" w:styleId="12E4754FDA0F48C28DAC87EC8B4861E6">
-    <w:name w:val="12E4754FDA0F48C28DAC87EC8B4861E6"/>
-    <w:rsid w:val="00F334D1"/>
-  </w:style>
-  <w:style w:type="paragraph" w:customStyle="1" w:styleId="CC06DA99003349DE87BDD29A00B0CD45">
-    <w:name w:val="CC06DA99003349DE87BDD29A00B0CD45"/>
-    <w:rsid w:val="00F334D1"/>
-  </w:style>
-  <w:style w:type="paragraph" w:customStyle="1" w:styleId="DB42BCBB9A6A47EEB19E157EDF090589">
-    <w:name w:val="DB42BCBB9A6A47EEB19E157EDF090589"/>
-    <w:rsid w:val="00F334D1"/>
-  </w:style>
-  <w:style w:type="paragraph" w:customStyle="1" w:styleId="53095BC621DF4A8AA3736ED156A5A778">
-    <w:name w:val="53095BC621DF4A8AA3736ED156A5A778"/>
-    <w:rsid w:val="00F334D1"/>
-  </w:style>
-  <w:style w:type="paragraph" w:customStyle="1" w:styleId="460F289FC8194E119EFFFDECC3846953">
-    <w:name w:val="460F289FC8194E119EFFFDECC3846953"/>
-    <w:rsid w:val="00F334D1"/>
-  </w:style>
-  <w:style w:type="paragraph" w:customStyle="1" w:styleId="76C3141470E54F2BBFCC4D93F213EB9C">
-    <w:name w:val="76C3141470E54F2BBFCC4D93F213EB9C"/>
-    <w:rsid w:val="00F334D1"/>
-  </w:style>
-  <w:style w:type="paragraph" w:customStyle="1" w:styleId="A026DB6BC8744F10ACAA34389633FCE5">
-    <w:name w:val="A026DB6BC8744F10ACAA34389633FCE5"/>
-    <w:rsid w:val="00F334D1"/>
-  </w:style>
-  <w:style w:type="paragraph" w:customStyle="1" w:styleId="DE1A65BB06DC4EF39177DABC59F5ADA0">
-    <w:name w:val="DE1A65BB06DC4EF39177DABC59F5ADA0"/>
-    <w:rsid w:val="00F334D1"/>
-  </w:style>
-  <w:style w:type="paragraph" w:customStyle="1" w:styleId="45BA43ABDDFF48C19FAD279CF92B5A5F">
-    <w:name w:val="45BA43ABDDFF48C19FAD279CF92B5A5F"/>
-    <w:rsid w:val="00F334D1"/>
-  </w:style>
-  <w:style w:type="paragraph" w:customStyle="1" w:styleId="3E6C6F1945814C82B72CA2E8CDD9BD62">
-    <w:name w:val="3E6C6F1945814C82B72CA2E8CDD9BD62"/>
-    <w:rsid w:val="00F334D1"/>
-  </w:style>
-  <w:style w:type="paragraph" w:customStyle="1" w:styleId="467EEEE679C8488893A25E3435248F2F">
-    <w:name w:val="467EEEE679C8488893A25E3435248F2F"/>
-    <w:rsid w:val="00F334D1"/>
-  </w:style>
-  <w:style w:type="paragraph" w:customStyle="1" w:styleId="3B96DCD9C3864CF1B9B631EBB7FC35AC">
-    <w:name w:val="3B96DCD9C3864CF1B9B631EBB7FC35AC"/>
-    <w:rsid w:val="00F334D1"/>
-  </w:style>
-  <w:style w:type="paragraph" w:customStyle="1" w:styleId="0B059F60A80542CABABC342836A3EFB2">
-    <w:name w:val="0B059F60A80542CABABC342836A3EFB2"/>
-    <w:rsid w:val="00F334D1"/>
-  </w:style>
-  <w:style w:type="paragraph" w:customStyle="1" w:styleId="E3ABD9425C664C9AA41C736044BEF812">
-    <w:name w:val="E3ABD9425C664C9AA41C736044BEF812"/>
-    <w:rsid w:val="00F334D1"/>
-  </w:style>
-  <w:style w:type="paragraph" w:customStyle="1" w:styleId="9AC3671546474AB78DF8B858800620F6">
-    <w:name w:val="9AC3671546474AB78DF8B858800620F6"/>
-    <w:rsid w:val="00F334D1"/>
-  </w:style>
-  <w:style w:type="paragraph" w:customStyle="1" w:styleId="7F6B7BFCE81C4CBBA371F4FF190A1BAF">
-    <w:name w:val="7F6B7BFCE81C4CBBA371F4FF190A1BAF"/>
-    <w:rsid w:val="00F334D1"/>
-  </w:style>
-  <w:style w:type="paragraph" w:customStyle="1" w:styleId="A57E887A55CA443D845D11B8AD8BEA61">
-    <w:name w:val="A57E887A55CA443D845D11B8AD8BEA61"/>
-    <w:rsid w:val="00F334D1"/>
-  </w:style>
-  <w:style w:type="paragraph" w:customStyle="1" w:styleId="2E2ECB01DB324206A3B9CACE7EF6E044">
-    <w:name w:val="2E2ECB01DB324206A3B9CACE7EF6E044"/>
-    <w:rsid w:val="00F334D1"/>
-  </w:style>
-  <w:style w:type="paragraph" w:customStyle="1" w:styleId="90FFB92796B34E9FAF6638E5D7AED08A">
-    <w:name w:val="90FFB92796B34E9FAF6638E5D7AED08A"/>
-    <w:rsid w:val="00F334D1"/>
-  </w:style>
-  <w:style w:type="paragraph" w:customStyle="1" w:styleId="2A17ED63049445BBAD6C9FB53F7136F4">
-    <w:name w:val="2A17ED63049445BBAD6C9FB53F7136F4"/>
-    <w:rsid w:val="00F334D1"/>
-  </w:style>
-  <w:style w:type="paragraph" w:customStyle="1" w:styleId="A6638DA9FF524E7C9A7712DC5EBE917C">
-    <w:name w:val="A6638DA9FF524E7C9A7712DC5EBE917C"/>
-    <w:rsid w:val="00F334D1"/>
-  </w:style>
-  <w:style w:type="paragraph" w:customStyle="1" w:styleId="1A58648E79794E3F814113C4A2BB5A06">
-    <w:name w:val="1A58648E79794E3F814113C4A2BB5A06"/>
-    <w:rsid w:val="00F334D1"/>
-  </w:style>
-  <w:style w:type="paragraph" w:customStyle="1" w:styleId="67E0D481A2AA47B5BC1545CAC6486246">
-    <w:name w:val="67E0D481A2AA47B5BC1545CAC6486246"/>
-    <w:rsid w:val="00F334D1"/>
-  </w:style>
-  <w:style w:type="paragraph" w:customStyle="1" w:styleId="739BEF750F104F0A91B855BC5A97A22C">
-    <w:name w:val="739BEF750F104F0A91B855BC5A97A22C"/>
-    <w:rsid w:val="00F334D1"/>
-  </w:style>
-  <w:style w:type="paragraph" w:customStyle="1" w:styleId="E09A1C751D4F4D438E0269CBEBB52C7D">
-    <w:name w:val="E09A1C751D4F4D438E0269CBEBB52C7D"/>
-    <w:rsid w:val="00F334D1"/>
-  </w:style>
-  <w:style w:type="paragraph" w:customStyle="1" w:styleId="5556725E9FF443C79C255B74CD0F0574">
-    <w:name w:val="5556725E9FF443C79C255B74CD0F0574"/>
-    <w:rsid w:val="00F334D1"/>
-  </w:style>
-  <w:style w:type="paragraph" w:customStyle="1" w:styleId="0BAF64363EB84F3A851AE2843FC99D86">
-    <w:name w:val="0BAF64363EB84F3A851AE2843FC99D86"/>
-    <w:rsid w:val="00F334D1"/>
-  </w:style>
-  <w:style w:type="paragraph" w:customStyle="1" w:styleId="8CA12CA0003C457EA3E0E11281EDF022">
-    <w:name w:val="8CA12CA0003C457EA3E0E11281EDF022"/>
-    <w:rsid w:val="00F334D1"/>
-  </w:style>
-  <w:style w:type="paragraph" w:customStyle="1" w:styleId="22A51EEB5BEB4CA89F5CDB581502A33C">
-    <w:name w:val="22A51EEB5BEB4CA89F5CDB581502A33C"/>
-    <w:rsid w:val="00F334D1"/>
-  </w:style>
-  <w:style w:type="paragraph" w:customStyle="1" w:styleId="A2C570FE76E045A898F56BED8F2616AC">
-    <w:name w:val="A2C570FE76E045A898F56BED8F2616AC"/>
-    <w:rsid w:val="00F334D1"/>
-  </w:style>
-  <w:style w:type="paragraph" w:customStyle="1" w:styleId="5EB73B1945B94D8D99372A5D9E733258">
-    <w:name w:val="5EB73B1945B94D8D99372A5D9E733258"/>
-    <w:rsid w:val="00F334D1"/>
-  </w:style>
-  <w:style w:type="paragraph" w:customStyle="1" w:styleId="D77E0B71A45349B88784BF95CBEB90FE">
-    <w:name w:val="D77E0B71A45349B88784BF95CBEB90FE"/>
-    <w:rsid w:val="00F334D1"/>
-  </w:style>
-  <w:style w:type="paragraph" w:customStyle="1" w:styleId="4B2E162662044F248620A639399E3BD2">
-    <w:name w:val="4B2E162662044F248620A639399E3BD2"/>
-    <w:rsid w:val="00F334D1"/>
-  </w:style>
-  <w:style w:type="paragraph" w:customStyle="1" w:styleId="4F8AD166685C40E98956DDB1BDE5F3D1">
-    <w:name w:val="4F8AD166685C40E98956DDB1BDE5F3D1"/>
-    <w:rsid w:val="00F334D1"/>
-  </w:style>
-  <w:style w:type="paragraph" w:customStyle="1" w:styleId="EFA101B8F2104CE2A186C7585EE0F541">
-    <w:name w:val="EFA101B8F2104CE2A186C7585EE0F541"/>
-    <w:rsid w:val="00F334D1"/>
-  </w:style>
-  <w:style w:type="paragraph" w:customStyle="1" w:styleId="51CC0003EDCD429BA48BE451D2E63498">
-    <w:name w:val="51CC0003EDCD429BA48BE451D2E63498"/>
-    <w:rsid w:val="00F334D1"/>
-  </w:style>
-  <w:style w:type="paragraph" w:customStyle="1" w:styleId="56532A8A461A49D4A3DFF47DF3B69DB6">
-    <w:name w:val="56532A8A461A49D4A3DFF47DF3B69DB6"/>
-    <w:rsid w:val="00F334D1"/>
-  </w:style>
-  <w:style w:type="paragraph" w:customStyle="1" w:styleId="3E4E71D94E054CB6AA02993EB0D1717B">
-    <w:name w:val="3E4E71D94E054CB6AA02993EB0D1717B"/>
-    <w:rsid w:val="00F334D1"/>
-  </w:style>
-  <w:style w:type="paragraph" w:customStyle="1" w:styleId="9DD7652858C641C48D0B4F5AC2C04151">
-    <w:name w:val="9DD7652858C641C48D0B4F5AC2C04151"/>
-    <w:rsid w:val="00F334D1"/>
-  </w:style>
-  <w:style w:type="paragraph" w:customStyle="1" w:styleId="404C9BC289DA4926B853E25926F370EA">
-    <w:name w:val="404C9BC289DA4926B853E25926F370EA"/>
-    <w:rsid w:val="00F334D1"/>
-  </w:style>
-  <w:style w:type="paragraph" w:customStyle="1" w:styleId="0D8C369EF9BF47379DD73C07679B7827">
-    <w:name w:val="0D8C369EF9BF47379DD73C07679B7827"/>
-    <w:rsid w:val="00F334D1"/>
-  </w:style>
-  <w:style w:type="paragraph" w:customStyle="1" w:styleId="4A82FC0AE74C4E2A855B24AE52AD82C7">
-    <w:name w:val="4A82FC0AE74C4E2A855B24AE52AD82C7"/>
-    <w:rsid w:val="00F334D1"/>
-  </w:style>
-  <w:style w:type="paragraph" w:customStyle="1" w:styleId="37AF9C2F666B437FB20549E34DB3A2CD">
-    <w:name w:val="37AF9C2F666B437FB20549E34DB3A2CD"/>
-    <w:rsid w:val="00F334D1"/>
-  </w:style>
-  <w:style w:type="paragraph" w:customStyle="1" w:styleId="7D9C0F36918D466DAAACEF3B1C3A792F">
-    <w:name w:val="7D9C0F36918D466DAAACEF3B1C3A792F"/>
-    <w:rsid w:val="00F334D1"/>
-  </w:style>
-  <w:style w:type="paragraph" w:customStyle="1" w:styleId="46E42D65FD97411BA26AB8467D090E37">
-    <w:name w:val="46E42D65FD97411BA26AB8467D090E37"/>
-    <w:rsid w:val="00F334D1"/>
-  </w:style>
-  <w:style w:type="paragraph" w:customStyle="1" w:styleId="C736125932BF4D32B0C7B7984E55944A">
-    <w:name w:val="C736125932BF4D32B0C7B7984E55944A"/>
-    <w:rsid w:val="00F334D1"/>
-  </w:style>
-  <w:style w:type="paragraph" w:customStyle="1" w:styleId="DE8D94CFA3854C97B14A29F41DE9CC7F">
-    <w:name w:val="DE8D94CFA3854C97B14A29F41DE9CC7F"/>
-    <w:rsid w:val="00F334D1"/>
-  </w:style>
-  <w:style w:type="paragraph" w:customStyle="1" w:styleId="727EF3E55C164F899635F3DAE8932682">
-    <w:name w:val="727EF3E55C164F899635F3DAE8932682"/>
-    <w:rsid w:val="00F334D1"/>
-  </w:style>
-  <w:style w:type="paragraph" w:customStyle="1" w:styleId="46CF8402CC78464C80C48DDBB3D3B882">
-    <w:name w:val="46CF8402CC78464C80C48DDBB3D3B882"/>
-    <w:rsid w:val="00F334D1"/>
-  </w:style>
-  <w:style w:type="paragraph" w:customStyle="1" w:styleId="911E11DBB42E46E29502E1E3DDC1CB78">
-    <w:name w:val="911E11DBB42E46E29502E1E3DDC1CB78"/>
-    <w:rsid w:val="00F334D1"/>
-  </w:style>
   <w:style w:type="paragraph" w:customStyle="1" w:styleId="DD4D05E3A42045F6B4A250281E145131">
     <w:name w:val="DD4D05E3A42045F6B4A250281E145131"/>
     <w:rsid w:val="00F334D1"/>
-  </w:style>
-  <w:style w:type="paragraph" w:customStyle="1" w:styleId="526E7CD705694CC384EA399CEA08E21E">
-    <w:name w:val="526E7CD705694CC384EA399CEA08E21E"/>
-    <w:rsid w:val="006F6154"/>
-  </w:style>
-  <w:style w:type="paragraph" w:customStyle="1" w:styleId="88791C5CD58A4992BD0A482C2B4D63D4">
-    <w:name w:val="88791C5CD58A4992BD0A482C2B4D63D4"/>
-    <w:rsid w:val="006F6154"/>
-  </w:style>
-  <w:style w:type="paragraph" w:customStyle="1" w:styleId="B3B160A271534FAFAA100BDCFBBD579B">
-    <w:name w:val="B3B160A271534FAFAA100BDCFBBD579B"/>
-    <w:rsid w:val="006F6154"/>
-  </w:style>
-  <w:style w:type="paragraph" w:customStyle="1" w:styleId="7923AD5BDAE143BB9D916AD528914FF9">
-    <w:name w:val="7923AD5BDAE143BB9D916AD528914FF9"/>
-    <w:rsid w:val="006F6154"/>
-  </w:style>
-  <w:style w:type="paragraph" w:customStyle="1" w:styleId="16FDB0061AC543B08C999F16A2D53320">
-    <w:name w:val="16FDB0061AC543B08C999F16A2D53320"/>
-    <w:rsid w:val="006F6154"/>
-  </w:style>
-  <w:style w:type="paragraph" w:customStyle="1" w:styleId="383F050FED574CB08EE449183E493622">
-    <w:name w:val="383F050FED574CB08EE449183E493622"/>
-    <w:rsid w:val="006F6154"/>
-  </w:style>
-  <w:style w:type="paragraph" w:customStyle="1" w:styleId="189246D4041D4ED7B3C5464D6A764545">
-    <w:name w:val="189246D4041D4ED7B3C5464D6A764545"/>
-    <w:rsid w:val="006F6154"/>
-  </w:style>
-  <w:style w:type="paragraph" w:customStyle="1" w:styleId="A324D2E2A002429C813C234D0AEC7CA6">
-    <w:name w:val="A324D2E2A002429C813C234D0AEC7CA6"/>
-    <w:rsid w:val="006F6154"/>
-  </w:style>
-  <w:style w:type="paragraph" w:customStyle="1" w:styleId="75F4D16A946643B2A1C1D7D29674DB7E">
-    <w:name w:val="75F4D16A946643B2A1C1D7D29674DB7E"/>
-    <w:rsid w:val="006F6154"/>
-  </w:style>
-  <w:style w:type="paragraph" w:customStyle="1" w:styleId="F2089DF8DAC649C5BD1EB4CD23226E2B">
-    <w:name w:val="F2089DF8DAC649C5BD1EB4CD23226E2B"/>
-    <w:rsid w:val="006F6154"/>
-  </w:style>
-  <w:style w:type="paragraph" w:customStyle="1" w:styleId="4493FADC4A62480F8CBB7B1A64A4B718">
-    <w:name w:val="4493FADC4A62480F8CBB7B1A64A4B718"/>
-    <w:rsid w:val="006F6154"/>
   </w:style>
 </w:styles>
 </file>
 
 <file path=word/glossary/webSettings.xml><?xml version="1.0" encoding="utf-8"?>
-<w:webSettings xmlns:mc="http://schemas.openxmlformats.org/markup-compatibility/2006" xmlns:r="http://schemas.openxmlformats.org/officeDocument/2006/relationships" xmlns:w="http://schemas.openxmlformats.org/wordprocessingml/2006/main" xmlns:w14="http://schemas.microsoft.com/office/word/2010/wordml" xmlns:w15="http://schemas.microsoft.com/office/word/2012/wordml" xmlns:w16se="http://schemas.microsoft.com/office/word/2015/wordml/symex" mc:Ignorable="w14 w15 w16se">
+<w:webSettings xmlns:mc="http://schemas.openxmlformats.org/markup-compatibility/2006" xmlns:r="http://schemas.openxmlformats.org/officeDocument/2006/relationships" xmlns:w="http://schemas.openxmlformats.org/wordprocessingml/2006/main" xmlns:w14="http://schemas.microsoft.com/office/word/2010/wordml" xmlns:w15="http://schemas.microsoft.com/office/word/2012/wordml" xmlns:w16cex="http://schemas.microsoft.com/office/word/2018/wordml/cex" xmlns:w16cid="http://schemas.microsoft.com/office/word/2016/wordml/cid" xmlns:w16="http://schemas.microsoft.com/office/word/2018/wordml" xmlns:w16se="http://schemas.microsoft.com/office/word/2015/wordml/symex" mc:Ignorable="w14 w15 w16se w16cid w16 w16cex">
   <w:optimizeForBrowser/>
   <w:allowPNG/>
 </w:webSettings>

</xml_diff>